<commit_message>
File json + Mercurio e Venere info
</commit_message>
<xml_diff>
--- a/4_Diari/Diario di lavoro.docx
+++ b/4_Diari/Diario di lavoro.docx
@@ -216,8 +216,16 @@
               <w:rPr>
                 <w:rFonts w:ascii="Arial" w:hAnsi="Arial" w:cs="Arial"/>
               </w:rPr>
-              <w:t>Svolto il Gantt</w:t>
+              <w:t xml:space="preserve">Svolto il </w:t>
             </w:r>
+            <w:proofErr w:type="spellStart"/>
+            <w:r>
+              <w:rPr>
+                <w:rFonts w:ascii="Arial" w:hAnsi="Arial" w:cs="Arial"/>
+              </w:rPr>
+              <w:t>Gantt</w:t>
+            </w:r>
+            <w:proofErr w:type="spellEnd"/>
           </w:p>
           <w:p>
             <w:pPr>
@@ -252,8 +260,16 @@
               <w:rPr>
                 <w:rFonts w:ascii="Arial" w:hAnsi="Arial" w:cs="Arial"/>
               </w:rPr>
-              <w:t>Fatto il mockup</w:t>
+              <w:t xml:space="preserve">Fatto il </w:t>
             </w:r>
+            <w:proofErr w:type="spellStart"/>
+            <w:r>
+              <w:rPr>
+                <w:rFonts w:ascii="Arial" w:hAnsi="Arial" w:cs="Arial"/>
+              </w:rPr>
+              <w:t>mockup</w:t>
+            </w:r>
+            <w:proofErr w:type="spellEnd"/>
           </w:p>
           <w:p>
             <w:pPr>
@@ -512,13 +528,7 @@
               <w:rPr>
                 <w:rFonts w:ascii="Arial" w:hAnsi="Arial" w:cs="Arial"/>
               </w:rPr>
-              <w:t>26</w:t>
-            </w:r>
-            <w:r>
-              <w:rPr>
-                <w:rFonts w:ascii="Arial" w:hAnsi="Arial" w:cs="Arial"/>
-              </w:rPr>
-              <w:t>.09.2025</w:t>
+              <w:t>26.09.2025</w:t>
             </w:r>
           </w:p>
         </w:tc>
@@ -581,8 +591,16 @@
               <w:rPr>
                 <w:rFonts w:ascii="Arial" w:hAnsi="Arial" w:cs="Arial"/>
               </w:rPr>
-              <w:t>Svolto lo swimlane</w:t>
+              <w:t xml:space="preserve">Svolto lo </w:t>
             </w:r>
+            <w:proofErr w:type="spellStart"/>
+            <w:r>
+              <w:rPr>
+                <w:rFonts w:ascii="Arial" w:hAnsi="Arial" w:cs="Arial"/>
+              </w:rPr>
+              <w:t>swimlane</w:t>
+            </w:r>
+            <w:proofErr w:type="spellEnd"/>
           </w:p>
           <w:p>
             <w:pPr>
@@ -601,11 +619,19 @@
               </w:rPr>
               <w:t xml:space="preserve">Aggiustata </w:t>
             </w:r>
+            <w:proofErr w:type="gramStart"/>
             <w:r>
               <w:rPr>
                 <w:rFonts w:ascii="Arial" w:hAnsi="Arial" w:cs="Arial"/>
               </w:rPr>
-              <w:t>lo use case</w:t>
+              <w:t>lo use</w:t>
+            </w:r>
+            <w:proofErr w:type="gramEnd"/>
+            <w:r>
+              <w:rPr>
+                <w:rFonts w:ascii="Arial" w:hAnsi="Arial" w:cs="Arial"/>
+              </w:rPr>
+              <w:t xml:space="preserve"> case</w:t>
             </w:r>
           </w:p>
           <w:p>
@@ -793,6 +819,398 @@
                 <w:rFonts w:ascii="Arial" w:hAnsi="Arial" w:cs="Arial"/>
               </w:rPr>
               <w:t>Fare la schermata con il sistema solare</w:t>
+            </w:r>
+          </w:p>
+        </w:tc>
+      </w:tr>
+    </w:tbl>
+    <w:p>
+      <w:pPr>
+        <w:rPr>
+          <w:rFonts w:ascii="Arial" w:hAnsi="Arial" w:cs="Arial"/>
+        </w:rPr>
+      </w:pPr>
+    </w:p>
+    <w:tbl>
+      <w:tblPr>
+        <w:tblStyle w:val="Grigliatabella"/>
+        <w:tblW w:w="9634" w:type="dxa"/>
+        <w:tblLook w:val="04A0" w:firstRow="1" w:lastRow="0" w:firstColumn="1" w:lastColumn="0" w:noHBand="0" w:noVBand="1"/>
+      </w:tblPr>
+      <w:tblGrid>
+        <w:gridCol w:w="4803"/>
+        <w:gridCol w:w="4831"/>
+      </w:tblGrid>
+      <w:tr>
+        <w:trPr>
+          <w:trHeight w:hRule="exact" w:val="397"/>
+        </w:trPr>
+        <w:tc>
+          <w:tcPr>
+            <w:tcW w:w="4803" w:type="dxa"/>
+            <w:vAlign w:val="center"/>
+          </w:tcPr>
+          <w:p>
+            <w:pPr>
+              <w:rPr>
+                <w:rFonts w:ascii="Arial" w:hAnsi="Arial" w:cs="Arial"/>
+              </w:rPr>
+            </w:pPr>
+            <w:r>
+              <w:rPr>
+                <w:rFonts w:ascii="Arial" w:hAnsi="Arial" w:cs="Arial"/>
+              </w:rPr>
+              <w:t>Luogo</w:t>
+            </w:r>
+          </w:p>
+        </w:tc>
+        <w:tc>
+          <w:tcPr>
+            <w:tcW w:w="4831" w:type="dxa"/>
+            <w:vAlign w:val="center"/>
+          </w:tcPr>
+          <w:p>
+            <w:pPr>
+              <w:pStyle w:val="Nessunaspaziatura"/>
+              <w:spacing w:line="360" w:lineRule="auto"/>
+              <w:rPr>
+                <w:rFonts w:ascii="Arial" w:hAnsi="Arial" w:cs="Arial"/>
+              </w:rPr>
+            </w:pPr>
+            <w:r>
+              <w:rPr>
+                <w:rFonts w:ascii="Arial" w:hAnsi="Arial" w:cs="Arial"/>
+              </w:rPr>
+              <w:t>Canobbio</w:t>
+            </w:r>
+          </w:p>
+        </w:tc>
+      </w:tr>
+      <w:tr>
+        <w:trPr>
+          <w:trHeight w:hRule="exact" w:val="397"/>
+        </w:trPr>
+        <w:tc>
+          <w:tcPr>
+            <w:tcW w:w="4803" w:type="dxa"/>
+            <w:vAlign w:val="center"/>
+          </w:tcPr>
+          <w:p>
+            <w:pPr>
+              <w:rPr>
+                <w:rFonts w:ascii="Arial" w:hAnsi="Arial" w:cs="Arial"/>
+              </w:rPr>
+            </w:pPr>
+            <w:r>
+              <w:rPr>
+                <w:rFonts w:ascii="Arial" w:hAnsi="Arial" w:cs="Arial"/>
+              </w:rPr>
+              <w:t>Data</w:t>
+            </w:r>
+          </w:p>
+        </w:tc>
+        <w:tc>
+          <w:tcPr>
+            <w:tcW w:w="4831" w:type="dxa"/>
+            <w:vAlign w:val="center"/>
+          </w:tcPr>
+          <w:p>
+            <w:pPr>
+              <w:rPr>
+                <w:rFonts w:ascii="Arial" w:hAnsi="Arial" w:cs="Arial"/>
+              </w:rPr>
+            </w:pPr>
+            <w:r>
+              <w:rPr>
+                <w:rFonts w:ascii="Arial" w:hAnsi="Arial" w:cs="Arial"/>
+              </w:rPr>
+              <w:t>17.10</w:t>
+            </w:r>
+            <w:r>
+              <w:rPr>
+                <w:rFonts w:ascii="Arial" w:hAnsi="Arial" w:cs="Arial"/>
+              </w:rPr>
+              <w:t>.2025</w:t>
+            </w:r>
+          </w:p>
+        </w:tc>
+      </w:tr>
+    </w:tbl>
+    <w:p>
+      <w:pPr>
+        <w:rPr>
+          <w:rFonts w:ascii="Arial" w:hAnsi="Arial" w:cs="Arial"/>
+        </w:rPr>
+      </w:pPr>
+    </w:p>
+    <w:tbl>
+      <w:tblPr>
+        <w:tblStyle w:val="Grigliatabella"/>
+        <w:tblW w:w="0" w:type="auto"/>
+        <w:tblLook w:val="04A0" w:firstRow="1" w:lastRow="0" w:firstColumn="1" w:lastColumn="0" w:noHBand="0" w:noVBand="1"/>
+      </w:tblPr>
+      <w:tblGrid>
+        <w:gridCol w:w="9628"/>
+      </w:tblGrid>
+      <w:tr>
+        <w:tc>
+          <w:tcPr>
+            <w:tcW w:w="9854" w:type="dxa"/>
+            <w:shd w:val="clear" w:color="auto" w:fill="D9D9D9" w:themeFill="background1" w:themeFillShade="D9"/>
+          </w:tcPr>
+          <w:p>
+            <w:pPr>
+              <w:rPr>
+                <w:rFonts w:ascii="Arial" w:hAnsi="Arial" w:cs="Arial"/>
+              </w:rPr>
+            </w:pPr>
+            <w:r>
+              <w:rPr>
+                <w:rFonts w:ascii="Arial" w:hAnsi="Arial" w:cs="Arial"/>
+              </w:rPr>
+              <w:t>Lavori svolti</w:t>
+            </w:r>
+          </w:p>
+        </w:tc>
+      </w:tr>
+      <w:tr>
+        <w:tc>
+          <w:tcPr>
+            <w:tcW w:w="9854" w:type="dxa"/>
+          </w:tcPr>
+          <w:p>
+            <w:pPr>
+              <w:pStyle w:val="Paragrafoelenco"/>
+              <w:numPr>
+                <w:ilvl w:val="0"/>
+                <w:numId w:val="21"/>
+              </w:numPr>
+              <w:rPr>
+                <w:rFonts w:ascii="Arial" w:hAnsi="Arial" w:cs="Arial"/>
+              </w:rPr>
+            </w:pPr>
+            <w:r>
+              <w:rPr>
+                <w:rFonts w:ascii="Arial" w:hAnsi="Arial" w:cs="Arial"/>
+              </w:rPr>
+              <w:t>Selezione del pianeta</w:t>
+            </w:r>
+          </w:p>
+          <w:p>
+            <w:pPr>
+              <w:pStyle w:val="Paragrafoelenco"/>
+              <w:numPr>
+                <w:ilvl w:val="0"/>
+                <w:numId w:val="21"/>
+              </w:numPr>
+              <w:rPr>
+                <w:rFonts w:ascii="Arial" w:hAnsi="Arial" w:cs="Arial"/>
+              </w:rPr>
+            </w:pPr>
+            <w:r>
+              <w:rPr>
+                <w:rFonts w:ascii="Arial" w:hAnsi="Arial" w:cs="Arial"/>
+              </w:rPr>
+              <w:t>Informazioni di Venere e Mercurio</w:t>
+            </w:r>
+          </w:p>
+          <w:p>
+            <w:pPr>
+              <w:pStyle w:val="Paragrafoelenco"/>
+              <w:numPr>
+                <w:ilvl w:val="0"/>
+                <w:numId w:val="21"/>
+              </w:numPr>
+              <w:rPr>
+                <w:rFonts w:ascii="Arial" w:hAnsi="Arial" w:cs="Arial"/>
+              </w:rPr>
+            </w:pPr>
+            <w:r>
+              <w:rPr>
+                <w:rFonts w:ascii="Arial" w:hAnsi="Arial" w:cs="Arial"/>
+              </w:rPr>
+              <w:lastRenderedPageBreak/>
+              <w:t>Sfondo della pagina delle informazioni</w:t>
+            </w:r>
+          </w:p>
+          <w:p>
+            <w:pPr>
+              <w:pStyle w:val="Paragrafoelenco"/>
+              <w:numPr>
+                <w:ilvl w:val="0"/>
+                <w:numId w:val="21"/>
+              </w:numPr>
+              <w:rPr>
+                <w:rFonts w:ascii="Arial" w:hAnsi="Arial" w:cs="Arial"/>
+              </w:rPr>
+            </w:pPr>
+            <w:r>
+              <w:rPr>
+                <w:rFonts w:ascii="Arial" w:hAnsi="Arial" w:cs="Arial"/>
+              </w:rPr>
+              <w:t>Aggiornato GitHub</w:t>
+            </w:r>
+          </w:p>
+        </w:tc>
+      </w:tr>
+    </w:tbl>
+    <w:p>
+      <w:pPr>
+        <w:rPr>
+          <w:rFonts w:ascii="Arial" w:hAnsi="Arial" w:cs="Arial"/>
+        </w:rPr>
+      </w:pPr>
+    </w:p>
+    <w:tbl>
+      <w:tblPr>
+        <w:tblStyle w:val="Grigliatabella"/>
+        <w:tblW w:w="0" w:type="auto"/>
+        <w:tblLook w:val="04A0" w:firstRow="1" w:lastRow="0" w:firstColumn="1" w:lastColumn="0" w:noHBand="0" w:noVBand="1"/>
+      </w:tblPr>
+      <w:tblGrid>
+        <w:gridCol w:w="9628"/>
+      </w:tblGrid>
+      <w:tr>
+        <w:tc>
+          <w:tcPr>
+            <w:tcW w:w="9854" w:type="dxa"/>
+            <w:shd w:val="clear" w:color="auto" w:fill="D9D9D9" w:themeFill="background1" w:themeFillShade="D9"/>
+          </w:tcPr>
+          <w:p>
+            <w:pPr>
+              <w:rPr>
+                <w:rFonts w:ascii="Arial" w:hAnsi="Arial" w:cs="Arial"/>
+              </w:rPr>
+            </w:pPr>
+            <w:r>
+              <w:rPr>
+                <w:rFonts w:ascii="Arial" w:hAnsi="Arial" w:cs="Arial"/>
+              </w:rPr>
+              <w:t>Punto della situazione rispetto alla pianificazione</w:t>
+            </w:r>
+          </w:p>
+        </w:tc>
+      </w:tr>
+      <w:tr>
+        <w:tc>
+          <w:tcPr>
+            <w:tcW w:w="9854" w:type="dxa"/>
+          </w:tcPr>
+          <w:p>
+            <w:pPr>
+              <w:pStyle w:val="Paragrafoelenco"/>
+              <w:numPr>
+                <w:ilvl w:val="0"/>
+                <w:numId w:val="21"/>
+              </w:numPr>
+              <w:rPr>
+                <w:rFonts w:ascii="Arial" w:hAnsi="Arial" w:cs="Arial"/>
+              </w:rPr>
+            </w:pPr>
+            <w:r>
+              <w:rPr>
+                <w:rFonts w:ascii="Arial" w:hAnsi="Arial" w:cs="Arial"/>
+              </w:rPr>
+              <w:t>Creazione dei pianeti</w:t>
+            </w:r>
+          </w:p>
+        </w:tc>
+      </w:tr>
+    </w:tbl>
+    <w:p>
+      <w:pPr>
+        <w:rPr>
+          <w:rFonts w:ascii="Arial" w:hAnsi="Arial" w:cs="Arial"/>
+        </w:rPr>
+      </w:pPr>
+    </w:p>
+    <w:tbl>
+      <w:tblPr>
+        <w:tblStyle w:val="Grigliatabella"/>
+        <w:tblW w:w="0" w:type="auto"/>
+        <w:tblLook w:val="04A0" w:firstRow="1" w:lastRow="0" w:firstColumn="1" w:lastColumn="0" w:noHBand="0" w:noVBand="1"/>
+      </w:tblPr>
+      <w:tblGrid>
+        <w:gridCol w:w="9628"/>
+      </w:tblGrid>
+      <w:tr>
+        <w:tc>
+          <w:tcPr>
+            <w:tcW w:w="9854" w:type="dxa"/>
+            <w:shd w:val="clear" w:color="auto" w:fill="D9D9D9" w:themeFill="background1" w:themeFillShade="D9"/>
+          </w:tcPr>
+          <w:p>
+            <w:pPr>
+              <w:rPr>
+                <w:rFonts w:ascii="Arial" w:hAnsi="Arial" w:cs="Arial"/>
+              </w:rPr>
+            </w:pPr>
+            <w:r>
+              <w:rPr>
+                <w:rFonts w:ascii="Arial" w:hAnsi="Arial" w:cs="Arial"/>
+              </w:rPr>
+              <w:t>Programma di massima per la prossima giornata di lavoro</w:t>
+            </w:r>
+          </w:p>
+        </w:tc>
+      </w:tr>
+      <w:tr>
+        <w:tc>
+          <w:tcPr>
+            <w:tcW w:w="9854" w:type="dxa"/>
+          </w:tcPr>
+          <w:p>
+            <w:pPr>
+              <w:pStyle w:val="Paragrafoelenco"/>
+              <w:numPr>
+                <w:ilvl w:val="0"/>
+                <w:numId w:val="21"/>
+              </w:numPr>
+              <w:rPr>
+                <w:rFonts w:ascii="Arial" w:hAnsi="Arial" w:cs="Arial"/>
+              </w:rPr>
+            </w:pPr>
+            <w:r>
+              <w:rPr>
+                <w:rFonts w:ascii="Arial" w:hAnsi="Arial" w:cs="Arial"/>
+              </w:rPr>
+              <w:t>Fare le informazioni sugli altri pianeti</w:t>
+            </w:r>
+          </w:p>
+          <w:p>
+            <w:pPr>
+              <w:pStyle w:val="Paragrafoelenco"/>
+              <w:numPr>
+                <w:ilvl w:val="0"/>
+                <w:numId w:val="21"/>
+              </w:numPr>
+              <w:rPr>
+                <w:rFonts w:ascii="Arial" w:hAnsi="Arial" w:cs="Arial"/>
+              </w:rPr>
+            </w:pPr>
+            <w:r>
+              <w:rPr>
+                <w:rFonts w:ascii="Arial" w:hAnsi="Arial" w:cs="Arial"/>
+              </w:rPr>
+              <w:t>Fare lo zoom</w:t>
+            </w:r>
+          </w:p>
+          <w:p>
+            <w:pPr>
+              <w:pStyle w:val="Paragrafoelenco"/>
+              <w:numPr>
+                <w:ilvl w:val="0"/>
+                <w:numId w:val="21"/>
+              </w:numPr>
+              <w:rPr>
+                <w:rFonts w:ascii="Arial" w:hAnsi="Arial" w:cs="Arial"/>
+              </w:rPr>
+            </w:pPr>
+            <w:r>
+              <w:rPr>
+                <w:rFonts w:ascii="Arial" w:hAnsi="Arial" w:cs="Arial"/>
+              </w:rPr>
+              <w:t>La galassia</w:t>
             </w:r>
           </w:p>
         </w:tc>
@@ -1021,7 +1439,23 @@
         <w:rFonts w:ascii="Arial" w:hAnsi="Arial" w:cs="Arial"/>
         <w:lang w:val="fr-CH"/>
       </w:rPr>
-      <w:t>Linda Bytyqi I3AC</w:t>
+      <w:t xml:space="preserve">Linda </w:t>
+    </w:r>
+    <w:proofErr w:type="spellStart"/>
+    <w:r>
+      <w:rPr>
+        <w:rFonts w:ascii="Arial" w:hAnsi="Arial" w:cs="Arial"/>
+        <w:lang w:val="fr-CH"/>
+      </w:rPr>
+      <w:t>Bytyqi</w:t>
+    </w:r>
+    <w:proofErr w:type="spellEnd"/>
+    <w:r>
+      <w:rPr>
+        <w:rFonts w:ascii="Arial" w:hAnsi="Arial" w:cs="Arial"/>
+        <w:lang w:val="fr-CH"/>
+      </w:rPr>
+      <w:t xml:space="preserve"> I3AC</w:t>
     </w:r>
   </w:p>
 </w:hdr>
@@ -4444,9 +4878,11 @@
     <w:rsid w:val="00453BEA"/>
     <w:rsid w:val="004576F0"/>
     <w:rsid w:val="00465B6E"/>
+    <w:rsid w:val="0047241F"/>
     <w:rsid w:val="004B235F"/>
     <w:rsid w:val="004E2C9B"/>
     <w:rsid w:val="004E6B5D"/>
+    <w:rsid w:val="004F1139"/>
     <w:rsid w:val="004F7A60"/>
     <w:rsid w:val="00515C71"/>
     <w:rsid w:val="00540959"/>

</xml_diff>

<commit_message>
Info pianeti + video (Venere, Terra, Mercurio)
</commit_message>
<xml_diff>
--- a/4_Diari/Diario di lavoro.docx
+++ b/4_Diari/Diario di lavoro.docx
@@ -38,6 +38,7 @@
         <w:tc>
           <w:tcPr>
             <w:tcW w:w="4803" w:type="dxa"/>
+            <w:shd w:val="clear" w:color="auto" w:fill="CCCCFF"/>
             <w:vAlign w:val="center"/>
           </w:tcPr>
           <w:p>
@@ -57,6 +58,7 @@
         <w:tc>
           <w:tcPr>
             <w:tcW w:w="4831" w:type="dxa"/>
+            <w:shd w:val="clear" w:color="auto" w:fill="CCCCFF"/>
             <w:vAlign w:val="center"/>
           </w:tcPr>
           <w:p>
@@ -83,6 +85,7 @@
         <w:tc>
           <w:tcPr>
             <w:tcW w:w="4803" w:type="dxa"/>
+            <w:shd w:val="clear" w:color="auto" w:fill="CCCCFF"/>
             <w:vAlign w:val="center"/>
           </w:tcPr>
           <w:p>
@@ -102,6 +105,7 @@
         <w:tc>
           <w:tcPr>
             <w:tcW w:w="4831" w:type="dxa"/>
+            <w:shd w:val="clear" w:color="auto" w:fill="CCCCFF"/>
             <w:vAlign w:val="center"/>
           </w:tcPr>
           <w:p>
@@ -140,7 +144,7 @@
         <w:tc>
           <w:tcPr>
             <w:tcW w:w="9854" w:type="dxa"/>
-            <w:shd w:val="clear" w:color="auto" w:fill="D9D9D9" w:themeFill="background1" w:themeFillShade="D9"/>
+            <w:shd w:val="clear" w:color="auto" w:fill="CCCCFF"/>
           </w:tcPr>
           <w:p>
             <w:pPr>
@@ -315,7 +319,7 @@
         <w:tc>
           <w:tcPr>
             <w:tcW w:w="9854" w:type="dxa"/>
-            <w:shd w:val="clear" w:color="auto" w:fill="D9D9D9" w:themeFill="background1" w:themeFillShade="D9"/>
+            <w:shd w:val="clear" w:color="auto" w:fill="CCCCFF"/>
           </w:tcPr>
           <w:p>
             <w:pPr>
@@ -339,10 +343,21 @@
           </w:tcPr>
           <w:p>
             <w:pPr>
-              <w:rPr>
-                <w:rFonts w:ascii="Arial" w:hAnsi="Arial" w:cs="Arial"/>
-              </w:rPr>
-            </w:pPr>
+              <w:pStyle w:val="Paragrafoelenco"/>
+              <w:numPr>
+                <w:ilvl w:val="0"/>
+                <w:numId w:val="21"/>
+              </w:numPr>
+              <w:rPr>
+                <w:rFonts w:ascii="Arial" w:hAnsi="Arial" w:cs="Arial"/>
+              </w:rPr>
+            </w:pPr>
+            <w:r>
+              <w:rPr>
+                <w:rFonts w:ascii="Arial" w:hAnsi="Arial" w:cs="Arial"/>
+              </w:rPr>
+              <w:t>Progettazione</w:t>
+            </w:r>
           </w:p>
         </w:tc>
       </w:tr>
@@ -367,7 +382,7 @@
         <w:tc>
           <w:tcPr>
             <w:tcW w:w="9854" w:type="dxa"/>
-            <w:shd w:val="clear" w:color="auto" w:fill="D9D9D9" w:themeFill="background1" w:themeFillShade="D9"/>
+            <w:shd w:val="clear" w:color="auto" w:fill="CCCCFF"/>
           </w:tcPr>
           <w:p>
             <w:pPr>
@@ -379,7 +394,7 @@
               <w:rPr>
                 <w:rFonts w:ascii="Arial" w:hAnsi="Arial" w:cs="Arial"/>
               </w:rPr>
-              <w:t>Programma di massima per la prossima giornata di lavoro</w:t>
+              <w:t>Problemi</w:t>
             </w:r>
           </w:p>
         </w:tc>
@@ -394,7 +409,7 @@
               <w:pStyle w:val="Paragrafoelenco"/>
               <w:numPr>
                 <w:ilvl w:val="0"/>
-                <w:numId w:val="21"/>
+                <w:numId w:val="22"/>
               </w:numPr>
               <w:rPr>
                 <w:rFonts w:ascii="Arial" w:hAnsi="Arial" w:cs="Arial"/>
@@ -404,9 +419,123 @@
               <w:rPr>
                 <w:rFonts w:ascii="Arial" w:hAnsi="Arial" w:cs="Arial"/>
               </w:rPr>
-              <w:t>Iniziare a sviluppare l’applicativo</w:t>
-            </w:r>
-          </w:p>
+              <w:t xml:space="preserve">Difficoltà a </w:t>
+            </w:r>
+            <w:r>
+              <w:rPr>
+                <w:rFonts w:ascii="Arial" w:hAnsi="Arial" w:cs="Arial"/>
+              </w:rPr>
+              <w:t>comprende l’uso di Project</w:t>
+            </w:r>
+          </w:p>
+        </w:tc>
+      </w:tr>
+    </w:tbl>
+    <w:p>
+      <w:pPr>
+        <w:rPr>
+          <w:rFonts w:ascii="Arial" w:hAnsi="Arial" w:cs="Arial"/>
+        </w:rPr>
+      </w:pPr>
+    </w:p>
+    <w:tbl>
+      <w:tblPr>
+        <w:tblStyle w:val="Grigliatabella"/>
+        <w:tblW w:w="0" w:type="auto"/>
+        <w:tblLook w:val="04A0" w:firstRow="1" w:lastRow="0" w:firstColumn="1" w:lastColumn="0" w:noHBand="0" w:noVBand="1"/>
+      </w:tblPr>
+      <w:tblGrid>
+        <w:gridCol w:w="9628"/>
+      </w:tblGrid>
+      <w:tr>
+        <w:tc>
+          <w:tcPr>
+            <w:tcW w:w="9854" w:type="dxa"/>
+            <w:shd w:val="clear" w:color="auto" w:fill="CCCCFF"/>
+          </w:tcPr>
+          <w:p>
+            <w:pPr>
+              <w:rPr>
+                <w:rFonts w:ascii="Arial" w:hAnsi="Arial" w:cs="Arial"/>
+              </w:rPr>
+            </w:pPr>
+            <w:r>
+              <w:rPr>
+                <w:rFonts w:ascii="Arial" w:hAnsi="Arial" w:cs="Arial"/>
+              </w:rPr>
+              <w:t>Soluzione dei problemi</w:t>
+            </w:r>
+          </w:p>
+        </w:tc>
+      </w:tr>
+      <w:tr>
+        <w:tc>
+          <w:tcPr>
+            <w:tcW w:w="9854" w:type="dxa"/>
+          </w:tcPr>
+          <w:p>
+            <w:pPr>
+              <w:pStyle w:val="Paragrafoelenco"/>
+              <w:numPr>
+                <w:ilvl w:val="0"/>
+                <w:numId w:val="23"/>
+              </w:numPr>
+              <w:rPr>
+                <w:rFonts w:ascii="Arial" w:hAnsi="Arial" w:cs="Arial"/>
+              </w:rPr>
+            </w:pPr>
+            <w:r>
+              <w:rPr>
+                <w:rFonts w:ascii="Arial" w:hAnsi="Arial" w:cs="Arial"/>
+              </w:rPr>
+              <w:t xml:space="preserve">Chiesto alla professoressa </w:t>
+            </w:r>
+          </w:p>
+        </w:tc>
+      </w:tr>
+    </w:tbl>
+    <w:p>
+      <w:pPr>
+        <w:rPr>
+          <w:rFonts w:ascii="Arial" w:hAnsi="Arial" w:cs="Arial"/>
+        </w:rPr>
+      </w:pPr>
+    </w:p>
+    <w:tbl>
+      <w:tblPr>
+        <w:tblStyle w:val="Grigliatabella"/>
+        <w:tblW w:w="0" w:type="auto"/>
+        <w:tblLook w:val="04A0" w:firstRow="1" w:lastRow="0" w:firstColumn="1" w:lastColumn="0" w:noHBand="0" w:noVBand="1"/>
+      </w:tblPr>
+      <w:tblGrid>
+        <w:gridCol w:w="9628"/>
+      </w:tblGrid>
+      <w:tr>
+        <w:tc>
+          <w:tcPr>
+            <w:tcW w:w="9854" w:type="dxa"/>
+            <w:shd w:val="clear" w:color="auto" w:fill="CCCCFF"/>
+          </w:tcPr>
+          <w:p>
+            <w:pPr>
+              <w:rPr>
+                <w:rFonts w:ascii="Arial" w:hAnsi="Arial" w:cs="Arial"/>
+              </w:rPr>
+            </w:pPr>
+            <w:r>
+              <w:rPr>
+                <w:rFonts w:ascii="Arial" w:hAnsi="Arial" w:cs="Arial"/>
+              </w:rPr>
+              <w:t>Programma di massima per la prossima giornata di lavoro</w:t>
+            </w:r>
+          </w:p>
+        </w:tc>
+      </w:tr>
+      <w:tr>
+        <w:tc>
+          <w:tcPr>
+            <w:tcW w:w="9854" w:type="dxa"/>
+          </w:tcPr>
           <w:p>
             <w:pPr>
               <w:pStyle w:val="Paragrafoelenco"/>
@@ -422,6 +551,24 @@
               <w:rPr>
                 <w:rFonts w:ascii="Arial" w:hAnsi="Arial" w:cs="Arial"/>
               </w:rPr>
+              <w:t>Iniziare a sviluppare l’applicativo</w:t>
+            </w:r>
+          </w:p>
+          <w:p>
+            <w:pPr>
+              <w:pStyle w:val="Paragrafoelenco"/>
+              <w:numPr>
+                <w:ilvl w:val="0"/>
+                <w:numId w:val="21"/>
+              </w:numPr>
+              <w:rPr>
+                <w:rFonts w:ascii="Arial" w:hAnsi="Arial" w:cs="Arial"/>
+              </w:rPr>
+            </w:pPr>
+            <w:r>
+              <w:rPr>
+                <w:rFonts w:ascii="Arial" w:hAnsi="Arial" w:cs="Arial"/>
+              </w:rPr>
               <w:t>Imparare a programmare con Swift</w:t>
             </w:r>
           </w:p>
@@ -434,6 +581,19 @@
           <w:rFonts w:ascii="Arial" w:hAnsi="Arial" w:cs="Arial"/>
         </w:rPr>
       </w:pPr>
+    </w:p>
+    <w:p>
+      <w:pPr>
+        <w:rPr>
+          <w:rFonts w:ascii="Arial" w:hAnsi="Arial" w:cs="Arial"/>
+        </w:rPr>
+      </w:pPr>
+      <w:r>
+        <w:rPr>
+          <w:rFonts w:ascii="Arial" w:hAnsi="Arial" w:cs="Arial"/>
+        </w:rPr>
+        <w:br w:type="page"/>
+      </w:r>
     </w:p>
     <w:tbl>
       <w:tblPr>
@@ -452,6 +612,7 @@
         <w:tc>
           <w:tcPr>
             <w:tcW w:w="4803" w:type="dxa"/>
+            <w:shd w:val="clear" w:color="auto" w:fill="CCFFFF"/>
             <w:vAlign w:val="center"/>
           </w:tcPr>
           <w:p>
@@ -464,6 +625,7 @@
               <w:rPr>
                 <w:rFonts w:ascii="Arial" w:hAnsi="Arial" w:cs="Arial"/>
               </w:rPr>
+              <w:lastRenderedPageBreak/>
               <w:t>Luogo</w:t>
             </w:r>
           </w:p>
@@ -471,6 +633,7 @@
         <w:tc>
           <w:tcPr>
             <w:tcW w:w="4831" w:type="dxa"/>
+            <w:shd w:val="clear" w:color="auto" w:fill="CCFFFF"/>
             <w:vAlign w:val="center"/>
           </w:tcPr>
           <w:p>
@@ -497,6 +660,7 @@
         <w:tc>
           <w:tcPr>
             <w:tcW w:w="4803" w:type="dxa"/>
+            <w:shd w:val="clear" w:color="auto" w:fill="CCFFFF"/>
             <w:vAlign w:val="center"/>
           </w:tcPr>
           <w:p>
@@ -516,6 +680,7 @@
         <w:tc>
           <w:tcPr>
             <w:tcW w:w="4831" w:type="dxa"/>
+            <w:shd w:val="clear" w:color="auto" w:fill="CCFFFF"/>
             <w:vAlign w:val="center"/>
           </w:tcPr>
           <w:p>
@@ -554,7 +719,7 @@
         <w:tc>
           <w:tcPr>
             <w:tcW w:w="9854" w:type="dxa"/>
-            <w:shd w:val="clear" w:color="auto" w:fill="D9D9D9" w:themeFill="background1" w:themeFillShade="D9"/>
+            <w:shd w:val="clear" w:color="auto" w:fill="CCFFFF"/>
           </w:tcPr>
           <w:p>
             <w:pPr>
@@ -729,7 +894,7 @@
         <w:tc>
           <w:tcPr>
             <w:tcW w:w="9854" w:type="dxa"/>
-            <w:shd w:val="clear" w:color="auto" w:fill="D9D9D9" w:themeFill="background1" w:themeFillShade="D9"/>
+            <w:shd w:val="clear" w:color="auto" w:fill="CCFFFF"/>
           </w:tcPr>
           <w:p>
             <w:pPr>
@@ -753,10 +918,51 @@
           </w:tcPr>
           <w:p>
             <w:pPr>
-              <w:rPr>
-                <w:rFonts w:ascii="Arial" w:hAnsi="Arial" w:cs="Arial"/>
-              </w:rPr>
-            </w:pPr>
+              <w:pStyle w:val="Paragrafoelenco"/>
+              <w:numPr>
+                <w:ilvl w:val="0"/>
+                <w:numId w:val="21"/>
+              </w:numPr>
+              <w:rPr>
+                <w:rFonts w:ascii="Arial" w:hAnsi="Arial" w:cs="Arial"/>
+              </w:rPr>
+            </w:pPr>
+            <w:r>
+              <w:rPr>
+                <w:rFonts w:ascii="Arial" w:hAnsi="Arial" w:cs="Arial"/>
+              </w:rPr>
+              <w:t>Progettazione</w:t>
+            </w:r>
+          </w:p>
+          <w:p>
+            <w:pPr>
+              <w:pStyle w:val="Paragrafoelenco"/>
+              <w:numPr>
+                <w:ilvl w:val="0"/>
+                <w:numId w:val="21"/>
+              </w:numPr>
+              <w:rPr>
+                <w:rFonts w:ascii="Arial" w:hAnsi="Arial" w:cs="Arial"/>
+              </w:rPr>
+            </w:pPr>
+            <w:r>
+              <w:rPr>
+                <w:rFonts w:ascii="Arial" w:hAnsi="Arial" w:cs="Arial"/>
+              </w:rPr>
+              <w:t xml:space="preserve">Implementazione </w:t>
+            </w:r>
+            <w:r>
+              <w:rPr>
+                <w:rFonts w:ascii="Arial" w:hAnsi="Arial" w:cs="Arial"/>
+              </w:rPr>
+              <w:sym w:font="Wingdings" w:char="F0E0"/>
+            </w:r>
+            <w:r>
+              <w:rPr>
+                <w:rFonts w:ascii="Arial" w:hAnsi="Arial" w:cs="Arial"/>
+              </w:rPr>
+              <w:t xml:space="preserve"> schermata Home</w:t>
+            </w:r>
           </w:p>
         </w:tc>
       </w:tr>
@@ -781,7 +987,7 @@
         <w:tc>
           <w:tcPr>
             <w:tcW w:w="9854" w:type="dxa"/>
-            <w:shd w:val="clear" w:color="auto" w:fill="D9D9D9" w:themeFill="background1" w:themeFillShade="D9"/>
+            <w:shd w:val="clear" w:color="auto" w:fill="CCFFFF"/>
           </w:tcPr>
           <w:p>
             <w:pPr>
@@ -793,7 +999,7 @@
               <w:rPr>
                 <w:rFonts w:ascii="Arial" w:hAnsi="Arial" w:cs="Arial"/>
               </w:rPr>
-              <w:t>Programma di massima per la prossima giornata di lavoro</w:t>
+              <w:t>Problemi</w:t>
             </w:r>
           </w:p>
         </w:tc>
@@ -808,7 +1014,7 @@
               <w:pStyle w:val="Paragrafoelenco"/>
               <w:numPr>
                 <w:ilvl w:val="0"/>
-                <w:numId w:val="21"/>
+                <w:numId w:val="24"/>
               </w:numPr>
               <w:rPr>
                 <w:rFonts w:ascii="Arial" w:hAnsi="Arial" w:cs="Arial"/>
@@ -818,7 +1024,13 @@
               <w:rPr>
                 <w:rFonts w:ascii="Arial" w:hAnsi="Arial" w:cs="Arial"/>
               </w:rPr>
-              <w:t>Fare la schermata con il sistema solare</w:t>
+              <w:t>Difficoltà a comprendere l’uso di GitHub</w:t>
+            </w:r>
+            <w:r>
+              <w:rPr>
+                <w:rFonts w:ascii="Arial" w:hAnsi="Arial" w:cs="Arial"/>
+              </w:rPr>
+              <w:t xml:space="preserve"> </w:t>
             </w:r>
           </w:p>
         </w:tc>
@@ -830,6 +1042,151 @@
           <w:rFonts w:ascii="Arial" w:hAnsi="Arial" w:cs="Arial"/>
         </w:rPr>
       </w:pPr>
+    </w:p>
+    <w:tbl>
+      <w:tblPr>
+        <w:tblStyle w:val="Grigliatabella"/>
+        <w:tblW w:w="0" w:type="auto"/>
+        <w:tblLook w:val="04A0" w:firstRow="1" w:lastRow="0" w:firstColumn="1" w:lastColumn="0" w:noHBand="0" w:noVBand="1"/>
+      </w:tblPr>
+      <w:tblGrid>
+        <w:gridCol w:w="9628"/>
+      </w:tblGrid>
+      <w:tr>
+        <w:tc>
+          <w:tcPr>
+            <w:tcW w:w="9854" w:type="dxa"/>
+            <w:shd w:val="clear" w:color="auto" w:fill="CCFFFF"/>
+          </w:tcPr>
+          <w:p>
+            <w:pPr>
+              <w:rPr>
+                <w:rFonts w:ascii="Arial" w:hAnsi="Arial" w:cs="Arial"/>
+              </w:rPr>
+            </w:pPr>
+            <w:r>
+              <w:rPr>
+                <w:rFonts w:ascii="Arial" w:hAnsi="Arial" w:cs="Arial"/>
+              </w:rPr>
+              <w:t>Soluzione dei problemi</w:t>
+            </w:r>
+          </w:p>
+        </w:tc>
+      </w:tr>
+      <w:tr>
+        <w:tc>
+          <w:tcPr>
+            <w:tcW w:w="9854" w:type="dxa"/>
+          </w:tcPr>
+          <w:p>
+            <w:pPr>
+              <w:pStyle w:val="Paragrafoelenco"/>
+              <w:numPr>
+                <w:ilvl w:val="0"/>
+                <w:numId w:val="25"/>
+              </w:numPr>
+              <w:rPr>
+                <w:rFonts w:ascii="Arial" w:hAnsi="Arial" w:cs="Arial"/>
+              </w:rPr>
+            </w:pPr>
+            <w:r>
+              <w:rPr>
+                <w:rFonts w:ascii="Arial" w:hAnsi="Arial" w:cs="Arial"/>
+              </w:rPr>
+              <w:t>Chiesto alla professoressa/compagni di classe</w:t>
+            </w:r>
+            <w:r>
+              <w:rPr>
+                <w:rFonts w:ascii="Arial" w:hAnsi="Arial" w:cs="Arial"/>
+              </w:rPr>
+              <w:t xml:space="preserve"> </w:t>
+            </w:r>
+          </w:p>
+        </w:tc>
+      </w:tr>
+    </w:tbl>
+    <w:p>
+      <w:pPr>
+        <w:rPr>
+          <w:rFonts w:ascii="Arial" w:hAnsi="Arial" w:cs="Arial"/>
+        </w:rPr>
+      </w:pPr>
+    </w:p>
+    <w:tbl>
+      <w:tblPr>
+        <w:tblStyle w:val="Grigliatabella"/>
+        <w:tblW w:w="0" w:type="auto"/>
+        <w:tblLook w:val="04A0" w:firstRow="1" w:lastRow="0" w:firstColumn="1" w:lastColumn="0" w:noHBand="0" w:noVBand="1"/>
+      </w:tblPr>
+      <w:tblGrid>
+        <w:gridCol w:w="9628"/>
+      </w:tblGrid>
+      <w:tr>
+        <w:tc>
+          <w:tcPr>
+            <w:tcW w:w="9854" w:type="dxa"/>
+            <w:shd w:val="clear" w:color="auto" w:fill="CCFFFF"/>
+          </w:tcPr>
+          <w:p>
+            <w:pPr>
+              <w:rPr>
+                <w:rFonts w:ascii="Arial" w:hAnsi="Arial" w:cs="Arial"/>
+              </w:rPr>
+            </w:pPr>
+            <w:r>
+              <w:rPr>
+                <w:rFonts w:ascii="Arial" w:hAnsi="Arial" w:cs="Arial"/>
+              </w:rPr>
+              <w:t>Programma di massima per la prossima giornata di lavoro</w:t>
+            </w:r>
+          </w:p>
+        </w:tc>
+      </w:tr>
+      <w:tr>
+        <w:tc>
+          <w:tcPr>
+            <w:tcW w:w="9854" w:type="dxa"/>
+          </w:tcPr>
+          <w:p>
+            <w:pPr>
+              <w:pStyle w:val="Paragrafoelenco"/>
+              <w:numPr>
+                <w:ilvl w:val="0"/>
+                <w:numId w:val="21"/>
+              </w:numPr>
+              <w:rPr>
+                <w:rFonts w:ascii="Arial" w:hAnsi="Arial" w:cs="Arial"/>
+              </w:rPr>
+            </w:pPr>
+            <w:r>
+              <w:rPr>
+                <w:rFonts w:ascii="Arial" w:hAnsi="Arial" w:cs="Arial"/>
+              </w:rPr>
+              <w:t>Fare la schermata con il sistema solare</w:t>
+            </w:r>
+          </w:p>
+        </w:tc>
+      </w:tr>
+    </w:tbl>
+    <w:p>
+      <w:pPr>
+        <w:rPr>
+          <w:rFonts w:ascii="Arial" w:hAnsi="Arial" w:cs="Arial"/>
+        </w:rPr>
+      </w:pPr>
+    </w:p>
+    <w:p>
+      <w:pPr>
+        <w:rPr>
+          <w:rFonts w:ascii="Arial" w:hAnsi="Arial" w:cs="Arial"/>
+        </w:rPr>
+      </w:pPr>
+      <w:r>
+        <w:rPr>
+          <w:rFonts w:ascii="Arial" w:hAnsi="Arial" w:cs="Arial"/>
+        </w:rPr>
+        <w:br w:type="page"/>
+      </w:r>
     </w:p>
     <w:tbl>
       <w:tblPr>
@@ -848,6 +1205,7 @@
         <w:tc>
           <w:tcPr>
             <w:tcW w:w="4803" w:type="dxa"/>
+            <w:shd w:val="clear" w:color="auto" w:fill="FFCCFF"/>
             <w:vAlign w:val="center"/>
           </w:tcPr>
           <w:p>
@@ -860,6 +1218,7 @@
               <w:rPr>
                 <w:rFonts w:ascii="Arial" w:hAnsi="Arial" w:cs="Arial"/>
               </w:rPr>
+              <w:lastRenderedPageBreak/>
               <w:t>Luogo</w:t>
             </w:r>
           </w:p>
@@ -867,6 +1226,7 @@
         <w:tc>
           <w:tcPr>
             <w:tcW w:w="4831" w:type="dxa"/>
+            <w:shd w:val="clear" w:color="auto" w:fill="FFCCFF"/>
             <w:vAlign w:val="center"/>
           </w:tcPr>
           <w:p>
@@ -893,6 +1253,7 @@
         <w:tc>
           <w:tcPr>
             <w:tcW w:w="4803" w:type="dxa"/>
+            <w:shd w:val="clear" w:color="auto" w:fill="FFCCFF"/>
             <w:vAlign w:val="center"/>
           </w:tcPr>
           <w:p>
@@ -912,6 +1273,7 @@
         <w:tc>
           <w:tcPr>
             <w:tcW w:w="4831" w:type="dxa"/>
+            <w:shd w:val="clear" w:color="auto" w:fill="FFCCFF"/>
             <w:vAlign w:val="center"/>
           </w:tcPr>
           <w:p>
@@ -924,13 +1286,7 @@
               <w:rPr>
                 <w:rFonts w:ascii="Arial" w:hAnsi="Arial" w:cs="Arial"/>
               </w:rPr>
-              <w:t>17.10</w:t>
-            </w:r>
-            <w:r>
-              <w:rPr>
-                <w:rFonts w:ascii="Arial" w:hAnsi="Arial" w:cs="Arial"/>
-              </w:rPr>
-              <w:t>.2025</w:t>
+              <w:t>17.10.2025</w:t>
             </w:r>
           </w:p>
         </w:tc>
@@ -956,7 +1312,7 @@
         <w:tc>
           <w:tcPr>
             <w:tcW w:w="9854" w:type="dxa"/>
-            <w:shd w:val="clear" w:color="auto" w:fill="D9D9D9" w:themeFill="background1" w:themeFillShade="D9"/>
+            <w:shd w:val="clear" w:color="auto" w:fill="FFCCFF"/>
           </w:tcPr>
           <w:p>
             <w:pPr>
@@ -1029,7 +1385,6 @@
               <w:rPr>
                 <w:rFonts w:ascii="Arial" w:hAnsi="Arial" w:cs="Arial"/>
               </w:rPr>
-              <w:lastRenderedPageBreak/>
               <w:t>Sfondo della pagina delle informazioni</w:t>
             </w:r>
           </w:p>
@@ -1074,7 +1429,7 @@
         <w:tc>
           <w:tcPr>
             <w:tcW w:w="9854" w:type="dxa"/>
-            <w:shd w:val="clear" w:color="auto" w:fill="D9D9D9" w:themeFill="background1" w:themeFillShade="D9"/>
+            <w:shd w:val="clear" w:color="auto" w:fill="FFCCFF"/>
           </w:tcPr>
           <w:p>
             <w:pPr>
@@ -1137,7 +1492,7 @@
         <w:tc>
           <w:tcPr>
             <w:tcW w:w="9854" w:type="dxa"/>
-            <w:shd w:val="clear" w:color="auto" w:fill="D9D9D9" w:themeFill="background1" w:themeFillShade="D9"/>
+            <w:shd w:val="clear" w:color="auto" w:fill="FFCCFF"/>
           </w:tcPr>
           <w:p>
             <w:pPr>
@@ -1149,7 +1504,7 @@
               <w:rPr>
                 <w:rFonts w:ascii="Arial" w:hAnsi="Arial" w:cs="Arial"/>
               </w:rPr>
-              <w:t>Programma di massima per la prossima giornata di lavoro</w:t>
+              <w:t>Problemi</w:t>
             </w:r>
           </w:p>
         </w:tc>
@@ -1164,7 +1519,7 @@
               <w:pStyle w:val="Paragrafoelenco"/>
               <w:numPr>
                 <w:ilvl w:val="0"/>
-                <w:numId w:val="21"/>
+                <w:numId w:val="22"/>
               </w:numPr>
               <w:rPr>
                 <w:rFonts w:ascii="Arial" w:hAnsi="Arial" w:cs="Arial"/>
@@ -1174,9 +1529,228 @@
               <w:rPr>
                 <w:rFonts w:ascii="Arial" w:hAnsi="Arial" w:cs="Arial"/>
               </w:rPr>
-              <w:t>Fare le informazioni sugli altri pianeti</w:t>
-            </w:r>
-          </w:p>
+              <w:t>Difficoltà a creare una pagina per le informazioni</w:t>
+            </w:r>
+          </w:p>
+          <w:p>
+            <w:pPr>
+              <w:pStyle w:val="Paragrafoelenco"/>
+              <w:numPr>
+                <w:ilvl w:val="0"/>
+                <w:numId w:val="22"/>
+              </w:numPr>
+              <w:rPr>
+                <w:rFonts w:ascii="Arial" w:hAnsi="Arial" w:cs="Arial"/>
+              </w:rPr>
+            </w:pPr>
+            <w:r>
+              <w:rPr>
+                <w:rFonts w:ascii="Arial" w:hAnsi="Arial" w:cs="Arial"/>
+              </w:rPr>
+              <w:t xml:space="preserve">Codice in una sola pagina </w:t>
+            </w:r>
+            <w:r>
+              <w:sym w:font="Wingdings" w:char="F0E0"/>
+            </w:r>
+            <w:r>
+              <w:rPr>
+                <w:rFonts w:ascii="Arial" w:hAnsi="Arial" w:cs="Arial"/>
+              </w:rPr>
+              <w:t xml:space="preserve"> Codice sporco</w:t>
+            </w:r>
+          </w:p>
+          <w:p>
+            <w:pPr>
+              <w:pStyle w:val="Paragrafoelenco"/>
+              <w:numPr>
+                <w:ilvl w:val="0"/>
+                <w:numId w:val="22"/>
+              </w:numPr>
+              <w:rPr>
+                <w:rFonts w:ascii="Arial" w:hAnsi="Arial" w:cs="Arial"/>
+              </w:rPr>
+            </w:pPr>
+            <w:r>
+              <w:rPr>
+                <w:rFonts w:ascii="Arial" w:hAnsi="Arial" w:cs="Arial"/>
+              </w:rPr>
+              <w:t>Difficoltà a adattare le informazioni dei pianeti alla pagina</w:t>
+            </w:r>
+            <w:r>
+              <w:rPr>
+                <w:rFonts w:ascii="Arial" w:hAnsi="Arial" w:cs="Arial"/>
+              </w:rPr>
+              <w:t xml:space="preserve"> </w:t>
+            </w:r>
+          </w:p>
+        </w:tc>
+      </w:tr>
+    </w:tbl>
+    <w:p>
+      <w:pPr>
+        <w:rPr>
+          <w:rFonts w:ascii="Arial" w:hAnsi="Arial" w:cs="Arial"/>
+        </w:rPr>
+      </w:pPr>
+    </w:p>
+    <w:tbl>
+      <w:tblPr>
+        <w:tblStyle w:val="Grigliatabella"/>
+        <w:tblW w:w="0" w:type="auto"/>
+        <w:tblLook w:val="04A0" w:firstRow="1" w:lastRow="0" w:firstColumn="1" w:lastColumn="0" w:noHBand="0" w:noVBand="1"/>
+      </w:tblPr>
+      <w:tblGrid>
+        <w:gridCol w:w="9628"/>
+      </w:tblGrid>
+      <w:tr>
+        <w:tc>
+          <w:tcPr>
+            <w:tcW w:w="9854" w:type="dxa"/>
+            <w:shd w:val="clear" w:color="auto" w:fill="FFCCFF"/>
+          </w:tcPr>
+          <w:p>
+            <w:pPr>
+              <w:rPr>
+                <w:rFonts w:ascii="Arial" w:hAnsi="Arial" w:cs="Arial"/>
+              </w:rPr>
+            </w:pPr>
+            <w:r>
+              <w:rPr>
+                <w:rFonts w:ascii="Arial" w:hAnsi="Arial" w:cs="Arial"/>
+              </w:rPr>
+              <w:t>Soluzione dei problemi</w:t>
+            </w:r>
+          </w:p>
+        </w:tc>
+      </w:tr>
+      <w:tr>
+        <w:tc>
+          <w:tcPr>
+            <w:tcW w:w="9854" w:type="dxa"/>
+          </w:tcPr>
+          <w:p>
+            <w:pPr>
+              <w:pStyle w:val="Paragrafoelenco"/>
+              <w:numPr>
+                <w:ilvl w:val="0"/>
+                <w:numId w:val="23"/>
+              </w:numPr>
+              <w:rPr>
+                <w:rFonts w:ascii="Arial" w:hAnsi="Arial" w:cs="Arial"/>
+              </w:rPr>
+            </w:pPr>
+            <w:r>
+              <w:rPr>
+                <w:rFonts w:ascii="Arial" w:hAnsi="Arial" w:cs="Arial"/>
+              </w:rPr>
+              <w:t xml:space="preserve">Cercato </w:t>
+            </w:r>
+            <w:r>
+              <w:rPr>
+                <w:rFonts w:ascii="Arial" w:hAnsi="Arial" w:cs="Arial"/>
+              </w:rPr>
+              <w:t>su YouTube, Google</w:t>
+            </w:r>
+          </w:p>
+          <w:p>
+            <w:pPr>
+              <w:pStyle w:val="Paragrafoelenco"/>
+              <w:numPr>
+                <w:ilvl w:val="0"/>
+                <w:numId w:val="23"/>
+              </w:numPr>
+              <w:rPr>
+                <w:rFonts w:ascii="Arial" w:hAnsi="Arial" w:cs="Arial"/>
+              </w:rPr>
+            </w:pPr>
+            <w:r>
+              <w:rPr>
+                <w:rFonts w:ascii="Arial" w:hAnsi="Arial" w:cs="Arial"/>
+              </w:rPr>
+              <w:t>Suddivisione del codice</w:t>
+            </w:r>
+          </w:p>
+          <w:p>
+            <w:pPr>
+              <w:pStyle w:val="Paragrafoelenco"/>
+              <w:numPr>
+                <w:ilvl w:val="0"/>
+                <w:numId w:val="23"/>
+              </w:numPr>
+              <w:rPr>
+                <w:rFonts w:ascii="Arial" w:hAnsi="Arial" w:cs="Arial"/>
+              </w:rPr>
+            </w:pPr>
+            <w:r>
+              <w:rPr>
+                <w:rFonts w:ascii="Arial" w:hAnsi="Arial" w:cs="Arial"/>
+              </w:rPr>
+              <w:t xml:space="preserve">Utilizzato metodi di suddivisione in parametri </w:t>
+            </w:r>
+            <w:r>
+              <w:rPr>
+                <w:rFonts w:ascii="Arial" w:hAnsi="Arial" w:cs="Arial"/>
+              </w:rPr>
+              <w:sym w:font="Wingdings" w:char="F0E0"/>
+            </w:r>
+            <w:r>
+              <w:rPr>
+                <w:rFonts w:ascii="Arial" w:hAnsi="Arial" w:cs="Arial"/>
+              </w:rPr>
+              <w:t xml:space="preserve"> es.: \n</w:t>
+            </w:r>
+            <w:r>
+              <w:rPr>
+                <w:rFonts w:ascii="Arial" w:hAnsi="Arial" w:cs="Arial"/>
+              </w:rPr>
+              <w:t xml:space="preserve"> </w:t>
+            </w:r>
+          </w:p>
+        </w:tc>
+      </w:tr>
+    </w:tbl>
+    <w:p>
+      <w:pPr>
+        <w:rPr>
+          <w:rFonts w:ascii="Arial" w:hAnsi="Arial" w:cs="Arial"/>
+        </w:rPr>
+      </w:pPr>
+    </w:p>
+    <w:tbl>
+      <w:tblPr>
+        <w:tblStyle w:val="Grigliatabella"/>
+        <w:tblW w:w="0" w:type="auto"/>
+        <w:tblLook w:val="04A0" w:firstRow="1" w:lastRow="0" w:firstColumn="1" w:lastColumn="0" w:noHBand="0" w:noVBand="1"/>
+      </w:tblPr>
+      <w:tblGrid>
+        <w:gridCol w:w="9628"/>
+      </w:tblGrid>
+      <w:tr>
+        <w:tc>
+          <w:tcPr>
+            <w:tcW w:w="9854" w:type="dxa"/>
+            <w:shd w:val="clear" w:color="auto" w:fill="FFCCFF"/>
+          </w:tcPr>
+          <w:p>
+            <w:pPr>
+              <w:rPr>
+                <w:rFonts w:ascii="Arial" w:hAnsi="Arial" w:cs="Arial"/>
+              </w:rPr>
+            </w:pPr>
+            <w:r>
+              <w:rPr>
+                <w:rFonts w:ascii="Arial" w:hAnsi="Arial" w:cs="Arial"/>
+              </w:rPr>
+              <w:t>Programma di massima per la prossima giornata di lavoro</w:t>
+            </w:r>
+          </w:p>
+        </w:tc>
+      </w:tr>
+      <w:tr>
+        <w:tc>
+          <w:tcPr>
+            <w:tcW w:w="9854" w:type="dxa"/>
+          </w:tcPr>
           <w:p>
             <w:pPr>
               <w:pStyle w:val="Paragrafoelenco"/>
@@ -1192,7 +1766,7 @@
               <w:rPr>
                 <w:rFonts w:ascii="Arial" w:hAnsi="Arial" w:cs="Arial"/>
               </w:rPr>
-              <w:t>Fare lo zoom</w:t>
+              <w:t>Fare le informazioni sugli altri pianeti</w:t>
             </w:r>
           </w:p>
           <w:p>
@@ -1210,12 +1784,663 @@
               <w:rPr>
                 <w:rFonts w:ascii="Arial" w:hAnsi="Arial" w:cs="Arial"/>
               </w:rPr>
+              <w:t>Fare lo zoom</w:t>
+            </w:r>
+          </w:p>
+          <w:p>
+            <w:pPr>
+              <w:pStyle w:val="Paragrafoelenco"/>
+              <w:numPr>
+                <w:ilvl w:val="0"/>
+                <w:numId w:val="21"/>
+              </w:numPr>
+              <w:rPr>
+                <w:rFonts w:ascii="Arial" w:hAnsi="Arial" w:cs="Arial"/>
+              </w:rPr>
+            </w:pPr>
+            <w:r>
+              <w:rPr>
+                <w:rFonts w:ascii="Arial" w:hAnsi="Arial" w:cs="Arial"/>
+              </w:rPr>
               <w:t>La galassia</w:t>
             </w:r>
           </w:p>
         </w:tc>
       </w:tr>
     </w:tbl>
+    <w:p>
+      <w:pPr>
+        <w:rPr>
+          <w:rFonts w:ascii="Arial" w:hAnsi="Arial" w:cs="Arial"/>
+        </w:rPr>
+      </w:pPr>
+    </w:p>
+    <w:p>
+      <w:pPr>
+        <w:rPr>
+          <w:rFonts w:ascii="Arial" w:hAnsi="Arial" w:cs="Arial"/>
+        </w:rPr>
+      </w:pPr>
+      <w:r>
+        <w:rPr>
+          <w:rFonts w:ascii="Arial" w:hAnsi="Arial" w:cs="Arial"/>
+        </w:rPr>
+        <w:br w:type="page"/>
+      </w:r>
+    </w:p>
+    <w:tbl>
+      <w:tblPr>
+        <w:tblStyle w:val="Grigliatabella"/>
+        <w:tblW w:w="9634" w:type="dxa"/>
+        <w:tblLook w:val="04A0" w:firstRow="1" w:lastRow="0" w:firstColumn="1" w:lastColumn="0" w:noHBand="0" w:noVBand="1"/>
+      </w:tblPr>
+      <w:tblGrid>
+        <w:gridCol w:w="4803"/>
+        <w:gridCol w:w="4831"/>
+      </w:tblGrid>
+      <w:tr>
+        <w:trPr>
+          <w:trHeight w:hRule="exact" w:val="397"/>
+        </w:trPr>
+        <w:tc>
+          <w:tcPr>
+            <w:tcW w:w="4803" w:type="dxa"/>
+            <w:shd w:val="clear" w:color="auto" w:fill="FFFFCC"/>
+            <w:vAlign w:val="center"/>
+          </w:tcPr>
+          <w:p>
+            <w:pPr>
+              <w:rPr>
+                <w:rFonts w:ascii="Arial" w:hAnsi="Arial" w:cs="Arial"/>
+              </w:rPr>
+            </w:pPr>
+            <w:r>
+              <w:rPr>
+                <w:rFonts w:ascii="Arial" w:hAnsi="Arial" w:cs="Arial"/>
+              </w:rPr>
+              <w:lastRenderedPageBreak/>
+              <w:t>Luogo</w:t>
+            </w:r>
+          </w:p>
+        </w:tc>
+        <w:tc>
+          <w:tcPr>
+            <w:tcW w:w="4831" w:type="dxa"/>
+            <w:shd w:val="clear" w:color="auto" w:fill="FFFFCC"/>
+            <w:vAlign w:val="center"/>
+          </w:tcPr>
+          <w:p>
+            <w:pPr>
+              <w:pStyle w:val="Nessunaspaziatura"/>
+              <w:spacing w:line="360" w:lineRule="auto"/>
+              <w:rPr>
+                <w:rFonts w:ascii="Arial" w:hAnsi="Arial" w:cs="Arial"/>
+              </w:rPr>
+            </w:pPr>
+            <w:r>
+              <w:rPr>
+                <w:rFonts w:ascii="Arial" w:hAnsi="Arial" w:cs="Arial"/>
+              </w:rPr>
+              <w:t>Canobbio</w:t>
+            </w:r>
+          </w:p>
+        </w:tc>
+      </w:tr>
+      <w:tr>
+        <w:trPr>
+          <w:trHeight w:hRule="exact" w:val="397"/>
+        </w:trPr>
+        <w:tc>
+          <w:tcPr>
+            <w:tcW w:w="4803" w:type="dxa"/>
+            <w:shd w:val="clear" w:color="auto" w:fill="FFFFCC"/>
+            <w:vAlign w:val="center"/>
+          </w:tcPr>
+          <w:p>
+            <w:pPr>
+              <w:rPr>
+                <w:rFonts w:ascii="Arial" w:hAnsi="Arial" w:cs="Arial"/>
+              </w:rPr>
+            </w:pPr>
+            <w:r>
+              <w:rPr>
+                <w:rFonts w:ascii="Arial" w:hAnsi="Arial" w:cs="Arial"/>
+              </w:rPr>
+              <w:t>Data</w:t>
+            </w:r>
+          </w:p>
+        </w:tc>
+        <w:tc>
+          <w:tcPr>
+            <w:tcW w:w="4831" w:type="dxa"/>
+            <w:shd w:val="clear" w:color="auto" w:fill="FFFFCC"/>
+            <w:vAlign w:val="center"/>
+          </w:tcPr>
+          <w:p>
+            <w:pPr>
+              <w:rPr>
+                <w:rFonts w:ascii="Arial" w:hAnsi="Arial" w:cs="Arial"/>
+              </w:rPr>
+            </w:pPr>
+            <w:r>
+              <w:rPr>
+                <w:rFonts w:ascii="Arial" w:hAnsi="Arial" w:cs="Arial"/>
+              </w:rPr>
+              <w:t>24</w:t>
+            </w:r>
+            <w:r>
+              <w:rPr>
+                <w:rFonts w:ascii="Arial" w:hAnsi="Arial" w:cs="Arial"/>
+              </w:rPr>
+              <w:t>.10.2025</w:t>
+            </w:r>
+          </w:p>
+        </w:tc>
+      </w:tr>
+    </w:tbl>
+    <w:p>
+      <w:pPr>
+        <w:rPr>
+          <w:rFonts w:ascii="Arial" w:hAnsi="Arial" w:cs="Arial"/>
+        </w:rPr>
+      </w:pPr>
+    </w:p>
+    <w:tbl>
+      <w:tblPr>
+        <w:tblStyle w:val="Grigliatabella"/>
+        <w:tblW w:w="0" w:type="auto"/>
+        <w:tblLook w:val="04A0" w:firstRow="1" w:lastRow="0" w:firstColumn="1" w:lastColumn="0" w:noHBand="0" w:noVBand="1"/>
+      </w:tblPr>
+      <w:tblGrid>
+        <w:gridCol w:w="9628"/>
+      </w:tblGrid>
+      <w:tr>
+        <w:tc>
+          <w:tcPr>
+            <w:tcW w:w="9854" w:type="dxa"/>
+            <w:shd w:val="clear" w:color="auto" w:fill="FFFFCC"/>
+          </w:tcPr>
+          <w:p>
+            <w:pPr>
+              <w:rPr>
+                <w:rFonts w:ascii="Arial" w:hAnsi="Arial" w:cs="Arial"/>
+              </w:rPr>
+            </w:pPr>
+            <w:r>
+              <w:rPr>
+                <w:rFonts w:ascii="Arial" w:hAnsi="Arial" w:cs="Arial"/>
+              </w:rPr>
+              <w:t>Lavori svolti</w:t>
+            </w:r>
+          </w:p>
+        </w:tc>
+      </w:tr>
+      <w:tr>
+        <w:tc>
+          <w:tcPr>
+            <w:tcW w:w="9854" w:type="dxa"/>
+          </w:tcPr>
+          <w:p>
+            <w:pPr>
+              <w:pStyle w:val="Paragrafoelenco"/>
+              <w:numPr>
+                <w:ilvl w:val="0"/>
+                <w:numId w:val="21"/>
+              </w:numPr>
+              <w:rPr>
+                <w:rFonts w:ascii="Arial" w:hAnsi="Arial" w:cs="Arial"/>
+              </w:rPr>
+            </w:pPr>
+            <w:r>
+              <w:rPr>
+                <w:rFonts w:ascii="Arial" w:hAnsi="Arial" w:cs="Arial"/>
+              </w:rPr>
+              <w:t>Suddivisione del codice in più pagine</w:t>
+            </w:r>
+          </w:p>
+          <w:p>
+            <w:pPr>
+              <w:pStyle w:val="Paragrafoelenco"/>
+              <w:numPr>
+                <w:ilvl w:val="0"/>
+                <w:numId w:val="21"/>
+              </w:numPr>
+              <w:rPr>
+                <w:rFonts w:ascii="Arial" w:hAnsi="Arial" w:cs="Arial"/>
+              </w:rPr>
+            </w:pPr>
+            <w:r>
+              <w:rPr>
+                <w:rFonts w:ascii="Arial" w:hAnsi="Arial" w:cs="Arial"/>
+              </w:rPr>
+              <w:t>Informazioni su tutti i pianeti</w:t>
+            </w:r>
+          </w:p>
+          <w:p>
+            <w:pPr>
+              <w:pStyle w:val="Paragrafoelenco"/>
+              <w:numPr>
+                <w:ilvl w:val="0"/>
+                <w:numId w:val="21"/>
+              </w:numPr>
+              <w:rPr>
+                <w:rFonts w:ascii="Arial" w:hAnsi="Arial" w:cs="Arial"/>
+              </w:rPr>
+            </w:pPr>
+            <w:r>
+              <w:rPr>
+                <w:rFonts w:ascii="Arial" w:hAnsi="Arial" w:cs="Arial"/>
+              </w:rPr>
+              <w:t>File JSON con le informazioni dei pianeti</w:t>
+            </w:r>
+          </w:p>
+          <w:p>
+            <w:pPr>
+              <w:pStyle w:val="Paragrafoelenco"/>
+              <w:numPr>
+                <w:ilvl w:val="0"/>
+                <w:numId w:val="21"/>
+              </w:numPr>
+              <w:rPr>
+                <w:rFonts w:ascii="Arial" w:hAnsi="Arial" w:cs="Arial"/>
+              </w:rPr>
+            </w:pPr>
+            <w:r>
+              <w:rPr>
+                <w:rFonts w:ascii="Arial" w:hAnsi="Arial" w:cs="Arial"/>
+              </w:rPr>
+              <w:t>Video – Terra, Venere, Mercurio</w:t>
+            </w:r>
+          </w:p>
+          <w:p>
+            <w:pPr>
+              <w:pStyle w:val="Paragrafoelenco"/>
+              <w:numPr>
+                <w:ilvl w:val="0"/>
+                <w:numId w:val="21"/>
+              </w:numPr>
+              <w:rPr>
+                <w:rFonts w:ascii="Arial" w:hAnsi="Arial" w:cs="Arial"/>
+              </w:rPr>
+            </w:pPr>
+            <w:r>
+              <w:rPr>
+                <w:rFonts w:ascii="Arial" w:hAnsi="Arial" w:cs="Arial"/>
+              </w:rPr>
+              <w:t>Aggiornato GitHub</w:t>
+            </w:r>
+          </w:p>
+        </w:tc>
+      </w:tr>
+    </w:tbl>
+    <w:p>
+      <w:pPr>
+        <w:rPr>
+          <w:rFonts w:ascii="Arial" w:hAnsi="Arial" w:cs="Arial"/>
+        </w:rPr>
+      </w:pPr>
+    </w:p>
+    <w:tbl>
+      <w:tblPr>
+        <w:tblStyle w:val="Grigliatabella"/>
+        <w:tblW w:w="0" w:type="auto"/>
+        <w:tblLook w:val="04A0" w:firstRow="1" w:lastRow="0" w:firstColumn="1" w:lastColumn="0" w:noHBand="0" w:noVBand="1"/>
+      </w:tblPr>
+      <w:tblGrid>
+        <w:gridCol w:w="9628"/>
+      </w:tblGrid>
+      <w:tr>
+        <w:tc>
+          <w:tcPr>
+            <w:tcW w:w="9854" w:type="dxa"/>
+            <w:shd w:val="clear" w:color="auto" w:fill="FFFFCC"/>
+          </w:tcPr>
+          <w:p>
+            <w:pPr>
+              <w:rPr>
+                <w:rFonts w:ascii="Arial" w:hAnsi="Arial" w:cs="Arial"/>
+              </w:rPr>
+            </w:pPr>
+            <w:r>
+              <w:rPr>
+                <w:rFonts w:ascii="Arial" w:hAnsi="Arial" w:cs="Arial"/>
+              </w:rPr>
+              <w:t>Punto della situazione rispetto alla pianificazione</w:t>
+            </w:r>
+          </w:p>
+        </w:tc>
+      </w:tr>
+      <w:tr>
+        <w:tc>
+          <w:tcPr>
+            <w:tcW w:w="9854" w:type="dxa"/>
+          </w:tcPr>
+          <w:p>
+            <w:pPr>
+              <w:pStyle w:val="Paragrafoelenco"/>
+              <w:numPr>
+                <w:ilvl w:val="0"/>
+                <w:numId w:val="21"/>
+              </w:numPr>
+              <w:rPr>
+                <w:rFonts w:ascii="Arial" w:hAnsi="Arial" w:cs="Arial"/>
+              </w:rPr>
+            </w:pPr>
+            <w:r>
+              <w:rPr>
+                <w:rFonts w:ascii="Arial" w:hAnsi="Arial" w:cs="Arial"/>
+              </w:rPr>
+              <w:t xml:space="preserve">Implementazione </w:t>
+            </w:r>
+            <w:r>
+              <w:rPr>
+                <w:rFonts w:ascii="Arial" w:hAnsi="Arial" w:cs="Arial"/>
+              </w:rPr>
+              <w:sym w:font="Wingdings" w:char="F0E0"/>
+            </w:r>
+            <w:r>
+              <w:rPr>
+                <w:rFonts w:ascii="Arial" w:hAnsi="Arial" w:cs="Arial"/>
+              </w:rPr>
+              <w:t xml:space="preserve"> Info sul pianeta</w:t>
+            </w:r>
+          </w:p>
+        </w:tc>
+      </w:tr>
+    </w:tbl>
+    <w:p>
+      <w:pPr>
+        <w:rPr>
+          <w:rFonts w:ascii="Arial" w:hAnsi="Arial" w:cs="Arial"/>
+        </w:rPr>
+      </w:pPr>
+    </w:p>
+    <w:tbl>
+      <w:tblPr>
+        <w:tblStyle w:val="Grigliatabella"/>
+        <w:tblW w:w="0" w:type="auto"/>
+        <w:tblLook w:val="04A0" w:firstRow="1" w:lastRow="0" w:firstColumn="1" w:lastColumn="0" w:noHBand="0" w:noVBand="1"/>
+      </w:tblPr>
+      <w:tblGrid>
+        <w:gridCol w:w="9628"/>
+      </w:tblGrid>
+      <w:tr>
+        <w:tc>
+          <w:tcPr>
+            <w:tcW w:w="9854" w:type="dxa"/>
+            <w:shd w:val="clear" w:color="auto" w:fill="FFFFCC"/>
+          </w:tcPr>
+          <w:p>
+            <w:pPr>
+              <w:rPr>
+                <w:rFonts w:ascii="Arial" w:hAnsi="Arial" w:cs="Arial"/>
+              </w:rPr>
+            </w:pPr>
+            <w:r>
+              <w:rPr>
+                <w:rFonts w:ascii="Arial" w:hAnsi="Arial" w:cs="Arial"/>
+              </w:rPr>
+              <w:t>Problemi</w:t>
+            </w:r>
+          </w:p>
+        </w:tc>
+      </w:tr>
+      <w:tr>
+        <w:tc>
+          <w:tcPr>
+            <w:tcW w:w="9854" w:type="dxa"/>
+          </w:tcPr>
+          <w:p>
+            <w:pPr>
+              <w:pStyle w:val="Paragrafoelenco"/>
+              <w:numPr>
+                <w:ilvl w:val="0"/>
+                <w:numId w:val="21"/>
+              </w:numPr>
+              <w:rPr>
+                <w:rFonts w:ascii="Arial" w:hAnsi="Arial" w:cs="Arial"/>
+              </w:rPr>
+            </w:pPr>
+            <w:r>
+              <w:rPr>
+                <w:rFonts w:ascii="Arial" w:hAnsi="Arial" w:cs="Arial"/>
+              </w:rPr>
+              <w:t>Difficoltà ad implementare il file JSON</w:t>
+            </w:r>
+          </w:p>
+          <w:p>
+            <w:pPr>
+              <w:pStyle w:val="Paragrafoelenco"/>
+              <w:numPr>
+                <w:ilvl w:val="0"/>
+                <w:numId w:val="21"/>
+              </w:numPr>
+              <w:rPr>
+                <w:rFonts w:ascii="Arial" w:hAnsi="Arial" w:cs="Arial"/>
+              </w:rPr>
+            </w:pPr>
+            <w:r>
+              <w:rPr>
+                <w:rFonts w:ascii="Arial" w:hAnsi="Arial" w:cs="Arial"/>
+              </w:rPr>
+              <w:t xml:space="preserve">Difficoltà ad aggiungere la luna </w:t>
+            </w:r>
+          </w:p>
+        </w:tc>
+      </w:tr>
+    </w:tbl>
+    <w:p>
+      <w:pPr>
+        <w:rPr>
+          <w:rFonts w:ascii="Arial" w:hAnsi="Arial" w:cs="Arial"/>
+        </w:rPr>
+      </w:pPr>
+    </w:p>
+    <w:tbl>
+      <w:tblPr>
+        <w:tblStyle w:val="Grigliatabella"/>
+        <w:tblW w:w="0" w:type="auto"/>
+        <w:tblLook w:val="04A0" w:firstRow="1" w:lastRow="0" w:firstColumn="1" w:lastColumn="0" w:noHBand="0" w:noVBand="1"/>
+      </w:tblPr>
+      <w:tblGrid>
+        <w:gridCol w:w="9628"/>
+      </w:tblGrid>
+      <w:tr>
+        <w:tc>
+          <w:tcPr>
+            <w:tcW w:w="9854" w:type="dxa"/>
+            <w:shd w:val="clear" w:color="auto" w:fill="FFFFCC"/>
+          </w:tcPr>
+          <w:p>
+            <w:pPr>
+              <w:rPr>
+                <w:rFonts w:ascii="Arial" w:hAnsi="Arial" w:cs="Arial"/>
+              </w:rPr>
+            </w:pPr>
+            <w:r>
+              <w:rPr>
+                <w:rFonts w:ascii="Arial" w:hAnsi="Arial" w:cs="Arial"/>
+              </w:rPr>
+              <w:t>Soluzione dei problemi</w:t>
+            </w:r>
+          </w:p>
+        </w:tc>
+      </w:tr>
+      <w:tr>
+        <w:tc>
+          <w:tcPr>
+            <w:tcW w:w="9854" w:type="dxa"/>
+          </w:tcPr>
+          <w:p>
+            <w:pPr>
+              <w:pStyle w:val="Paragrafoelenco"/>
+              <w:numPr>
+                <w:ilvl w:val="0"/>
+                <w:numId w:val="26"/>
+              </w:numPr>
+              <w:rPr>
+                <w:rFonts w:ascii="Arial" w:hAnsi="Arial" w:cs="Arial"/>
+              </w:rPr>
+            </w:pPr>
+            <w:r>
+              <w:rPr>
+                <w:rFonts w:ascii="Arial" w:hAnsi="Arial" w:cs="Arial"/>
+              </w:rPr>
+              <w:t>Cercato su YouTube, Google</w:t>
+            </w:r>
+          </w:p>
+          <w:p>
+            <w:pPr>
+              <w:pStyle w:val="Paragrafoelenco"/>
+              <w:numPr>
+                <w:ilvl w:val="0"/>
+                <w:numId w:val="26"/>
+              </w:numPr>
+              <w:rPr>
+                <w:rFonts w:ascii="Arial" w:hAnsi="Arial" w:cs="Arial"/>
+              </w:rPr>
+            </w:pPr>
+            <w:r>
+              <w:rPr>
+                <w:rFonts w:ascii="Arial" w:hAnsi="Arial" w:cs="Arial"/>
+              </w:rPr>
+              <w:t>Non ho ancora trovato la difficoltà perché non conosco ancora bene il problema</w:t>
+            </w:r>
+            <w:r>
+              <w:rPr>
+                <w:rFonts w:ascii="Arial" w:hAnsi="Arial" w:cs="Arial"/>
+              </w:rPr>
+              <w:t xml:space="preserve"> </w:t>
+            </w:r>
+          </w:p>
+        </w:tc>
+      </w:tr>
+    </w:tbl>
+    <w:p>
+      <w:pPr>
+        <w:rPr>
+          <w:rFonts w:ascii="Arial" w:hAnsi="Arial" w:cs="Arial"/>
+        </w:rPr>
+      </w:pPr>
+    </w:p>
+    <w:tbl>
+      <w:tblPr>
+        <w:tblStyle w:val="Grigliatabella"/>
+        <w:tblW w:w="0" w:type="auto"/>
+        <w:tblLook w:val="04A0" w:firstRow="1" w:lastRow="0" w:firstColumn="1" w:lastColumn="0" w:noHBand="0" w:noVBand="1"/>
+      </w:tblPr>
+      <w:tblGrid>
+        <w:gridCol w:w="9628"/>
+      </w:tblGrid>
+      <w:tr>
+        <w:tc>
+          <w:tcPr>
+            <w:tcW w:w="9854" w:type="dxa"/>
+            <w:shd w:val="clear" w:color="auto" w:fill="FFFFCC"/>
+          </w:tcPr>
+          <w:p>
+            <w:pPr>
+              <w:rPr>
+                <w:rFonts w:ascii="Arial" w:hAnsi="Arial" w:cs="Arial"/>
+              </w:rPr>
+            </w:pPr>
+            <w:r>
+              <w:rPr>
+                <w:rFonts w:ascii="Arial" w:hAnsi="Arial" w:cs="Arial"/>
+              </w:rPr>
+              <w:t>Programma di massima per la prossima giornata di lavoro</w:t>
+            </w:r>
+          </w:p>
+        </w:tc>
+      </w:tr>
+      <w:tr>
+        <w:tc>
+          <w:tcPr>
+            <w:tcW w:w="9854" w:type="dxa"/>
+          </w:tcPr>
+          <w:p>
+            <w:pPr>
+              <w:pStyle w:val="Paragrafoelenco"/>
+              <w:numPr>
+                <w:ilvl w:val="0"/>
+                <w:numId w:val="21"/>
+              </w:numPr>
+              <w:rPr>
+                <w:rFonts w:ascii="Arial" w:hAnsi="Arial" w:cs="Arial"/>
+              </w:rPr>
+            </w:pPr>
+            <w:r>
+              <w:rPr>
+                <w:rFonts w:ascii="Arial" w:hAnsi="Arial" w:cs="Arial"/>
+              </w:rPr>
+              <w:t xml:space="preserve">Fare </w:t>
+            </w:r>
+            <w:r>
+              <w:rPr>
+                <w:rFonts w:ascii="Arial" w:hAnsi="Arial" w:cs="Arial"/>
+              </w:rPr>
+              <w:t>il video</w:t>
+            </w:r>
+            <w:r>
+              <w:rPr>
+                <w:rFonts w:ascii="Arial" w:hAnsi="Arial" w:cs="Arial"/>
+              </w:rPr>
+              <w:t xml:space="preserve"> sugli altri pianeti</w:t>
+            </w:r>
+          </w:p>
+          <w:p>
+            <w:pPr>
+              <w:pStyle w:val="Paragrafoelenco"/>
+              <w:numPr>
+                <w:ilvl w:val="0"/>
+                <w:numId w:val="21"/>
+              </w:numPr>
+              <w:rPr>
+                <w:rFonts w:ascii="Arial" w:hAnsi="Arial" w:cs="Arial"/>
+              </w:rPr>
+            </w:pPr>
+            <w:r>
+              <w:rPr>
+                <w:rFonts w:ascii="Arial" w:hAnsi="Arial" w:cs="Arial"/>
+              </w:rPr>
+              <w:t>Fare lo zoom</w:t>
+            </w:r>
+          </w:p>
+          <w:p>
+            <w:pPr>
+              <w:pStyle w:val="Paragrafoelenco"/>
+              <w:numPr>
+                <w:ilvl w:val="0"/>
+                <w:numId w:val="21"/>
+              </w:numPr>
+              <w:rPr>
+                <w:rFonts w:ascii="Arial" w:hAnsi="Arial" w:cs="Arial"/>
+              </w:rPr>
+            </w:pPr>
+            <w:r>
+              <w:rPr>
+                <w:rFonts w:ascii="Arial" w:hAnsi="Arial" w:cs="Arial"/>
+              </w:rPr>
+              <w:t>La galassia</w:t>
+            </w:r>
+          </w:p>
+        </w:tc>
+      </w:tr>
+    </w:tbl>
+    <w:p>
+      <w:pPr>
+        <w:rPr>
+          <w:rFonts w:ascii="Arial" w:hAnsi="Arial" w:cs="Arial"/>
+        </w:rPr>
+      </w:pPr>
+    </w:p>
+    <w:p>
+      <w:pPr>
+        <w:rPr>
+          <w:rFonts w:ascii="Arial" w:hAnsi="Arial" w:cs="Arial"/>
+        </w:rPr>
+      </w:pPr>
+    </w:p>
     <w:p>
       <w:pPr>
         <w:rPr>
@@ -1802,6 +3027,95 @@
     </w:lvl>
   </w:abstractNum>
   <w:abstractNum w:abstractNumId="3" w15:restartNumberingAfterBreak="0">
+    <w:nsid w:val="26EF6445"/>
+    <w:multiLevelType w:val="hybridMultilevel"/>
+    <w:tmpl w:val="E4ECF42C"/>
+    <w:lvl w:ilvl="0" w:tplc="08100011">
+      <w:start w:val="1"/>
+      <w:numFmt w:val="decimal"/>
+      <w:lvlText w:val="%1)"/>
+      <w:lvlJc w:val="left"/>
+      <w:pPr>
+        <w:ind w:left="720" w:hanging="360"/>
+      </w:pPr>
+      <w:rPr>
+        <w:rFonts w:hint="default"/>
+      </w:rPr>
+    </w:lvl>
+    <w:lvl w:ilvl="1" w:tplc="08100019" w:tentative="1">
+      <w:start w:val="1"/>
+      <w:numFmt w:val="lowerLetter"/>
+      <w:lvlText w:val="%2."/>
+      <w:lvlJc w:val="left"/>
+      <w:pPr>
+        <w:ind w:left="1440" w:hanging="360"/>
+      </w:pPr>
+    </w:lvl>
+    <w:lvl w:ilvl="2" w:tplc="0810001B" w:tentative="1">
+      <w:start w:val="1"/>
+      <w:numFmt w:val="lowerRoman"/>
+      <w:lvlText w:val="%3."/>
+      <w:lvlJc w:val="right"/>
+      <w:pPr>
+        <w:ind w:left="2160" w:hanging="180"/>
+      </w:pPr>
+    </w:lvl>
+    <w:lvl w:ilvl="3" w:tplc="0810000F" w:tentative="1">
+      <w:start w:val="1"/>
+      <w:numFmt w:val="decimal"/>
+      <w:lvlText w:val="%4."/>
+      <w:lvlJc w:val="left"/>
+      <w:pPr>
+        <w:ind w:left="2880" w:hanging="360"/>
+      </w:pPr>
+    </w:lvl>
+    <w:lvl w:ilvl="4" w:tplc="08100019" w:tentative="1">
+      <w:start w:val="1"/>
+      <w:numFmt w:val="lowerLetter"/>
+      <w:lvlText w:val="%5."/>
+      <w:lvlJc w:val="left"/>
+      <w:pPr>
+        <w:ind w:left="3600" w:hanging="360"/>
+      </w:pPr>
+    </w:lvl>
+    <w:lvl w:ilvl="5" w:tplc="0810001B" w:tentative="1">
+      <w:start w:val="1"/>
+      <w:numFmt w:val="lowerRoman"/>
+      <w:lvlText w:val="%6."/>
+      <w:lvlJc w:val="right"/>
+      <w:pPr>
+        <w:ind w:left="4320" w:hanging="180"/>
+      </w:pPr>
+    </w:lvl>
+    <w:lvl w:ilvl="6" w:tplc="0810000F" w:tentative="1">
+      <w:start w:val="1"/>
+      <w:numFmt w:val="decimal"/>
+      <w:lvlText w:val="%7."/>
+      <w:lvlJc w:val="left"/>
+      <w:pPr>
+        <w:ind w:left="5040" w:hanging="360"/>
+      </w:pPr>
+    </w:lvl>
+    <w:lvl w:ilvl="7" w:tplc="08100019" w:tentative="1">
+      <w:start w:val="1"/>
+      <w:numFmt w:val="lowerLetter"/>
+      <w:lvlText w:val="%8."/>
+      <w:lvlJc w:val="left"/>
+      <w:pPr>
+        <w:ind w:left="5760" w:hanging="360"/>
+      </w:pPr>
+    </w:lvl>
+    <w:lvl w:ilvl="8" w:tplc="0810001B" w:tentative="1">
+      <w:start w:val="1"/>
+      <w:numFmt w:val="lowerRoman"/>
+      <w:lvlText w:val="%9."/>
+      <w:lvlJc w:val="right"/>
+      <w:pPr>
+        <w:ind w:left="6480" w:hanging="180"/>
+      </w:pPr>
+    </w:lvl>
+  </w:abstractNum>
+  <w:abstractNum w:abstractNumId="4" w15:restartNumberingAfterBreak="0">
     <w:nsid w:val="36E11DF4"/>
     <w:multiLevelType w:val="hybridMultilevel"/>
     <w:tmpl w:val="1856E4BE"/>
@@ -1913,7 +3227,7 @@
       </w:rPr>
     </w:lvl>
   </w:abstractNum>
-  <w:abstractNum w:abstractNumId="4" w15:restartNumberingAfterBreak="0">
+  <w:abstractNum w:abstractNumId="5" w15:restartNumberingAfterBreak="0">
     <w:nsid w:val="3AFA4BF8"/>
     <w:multiLevelType w:val="hybridMultilevel"/>
     <w:tmpl w:val="EF1C99B4"/>
@@ -2025,7 +3339,7 @@
       </w:rPr>
     </w:lvl>
   </w:abstractNum>
-  <w:abstractNum w:abstractNumId="5" w15:restartNumberingAfterBreak="0">
+  <w:abstractNum w:abstractNumId="6" w15:restartNumberingAfterBreak="0">
     <w:nsid w:val="3D4C551D"/>
     <w:multiLevelType w:val="hybridMultilevel"/>
     <w:tmpl w:val="1D629A34"/>
@@ -2138,7 +3452,7 @@
       </w:rPr>
     </w:lvl>
   </w:abstractNum>
-  <w:abstractNum w:abstractNumId="6" w15:restartNumberingAfterBreak="0">
+  <w:abstractNum w:abstractNumId="7" w15:restartNumberingAfterBreak="0">
     <w:nsid w:val="3EBE4D1A"/>
     <w:multiLevelType w:val="hybridMultilevel"/>
     <w:tmpl w:val="C2E8BF98"/>
@@ -2250,7 +3564,7 @@
       </w:rPr>
     </w:lvl>
   </w:abstractNum>
-  <w:abstractNum w:abstractNumId="7" w15:restartNumberingAfterBreak="0">
+  <w:abstractNum w:abstractNumId="8" w15:restartNumberingAfterBreak="0">
     <w:nsid w:val="3F671B2A"/>
     <w:multiLevelType w:val="hybridMultilevel"/>
     <w:tmpl w:val="837CCA7E"/>
@@ -2363,7 +3677,7 @@
       </w:rPr>
     </w:lvl>
   </w:abstractNum>
-  <w:abstractNum w:abstractNumId="8" w15:restartNumberingAfterBreak="0">
+  <w:abstractNum w:abstractNumId="9" w15:restartNumberingAfterBreak="0">
     <w:nsid w:val="432D4A14"/>
     <w:multiLevelType w:val="hybridMultilevel"/>
     <w:tmpl w:val="3850D6E2"/>
@@ -2475,7 +3789,7 @@
       </w:rPr>
     </w:lvl>
   </w:abstractNum>
-  <w:abstractNum w:abstractNumId="9" w15:restartNumberingAfterBreak="0">
+  <w:abstractNum w:abstractNumId="10" w15:restartNumberingAfterBreak="0">
     <w:nsid w:val="442C21C6"/>
     <w:multiLevelType w:val="hybridMultilevel"/>
     <w:tmpl w:val="D64E2F34"/>
@@ -2588,7 +3902,7 @@
       </w:rPr>
     </w:lvl>
   </w:abstractNum>
-  <w:abstractNum w:abstractNumId="10" w15:restartNumberingAfterBreak="0">
+  <w:abstractNum w:abstractNumId="11" w15:restartNumberingAfterBreak="0">
     <w:nsid w:val="44F65ACA"/>
     <w:multiLevelType w:val="hybridMultilevel"/>
     <w:tmpl w:val="A3C8D654"/>
@@ -2701,7 +4015,7 @@
       </w:rPr>
     </w:lvl>
   </w:abstractNum>
-  <w:abstractNum w:abstractNumId="11" w15:restartNumberingAfterBreak="0">
+  <w:abstractNum w:abstractNumId="12" w15:restartNumberingAfterBreak="0">
     <w:nsid w:val="45714A95"/>
     <w:multiLevelType w:val="hybridMultilevel"/>
     <w:tmpl w:val="05F4A790"/>
@@ -2813,7 +4127,7 @@
       </w:rPr>
     </w:lvl>
   </w:abstractNum>
-  <w:abstractNum w:abstractNumId="12" w15:restartNumberingAfterBreak="0">
+  <w:abstractNum w:abstractNumId="13" w15:restartNumberingAfterBreak="0">
     <w:nsid w:val="47473CE2"/>
     <w:multiLevelType w:val="hybridMultilevel"/>
     <w:tmpl w:val="ECF27DAE"/>
@@ -2925,7 +4239,7 @@
       </w:rPr>
     </w:lvl>
   </w:abstractNum>
-  <w:abstractNum w:abstractNumId="13" w15:restartNumberingAfterBreak="0">
+  <w:abstractNum w:abstractNumId="14" w15:restartNumberingAfterBreak="0">
     <w:nsid w:val="4D8115E5"/>
     <w:multiLevelType w:val="hybridMultilevel"/>
     <w:tmpl w:val="3DC066B4"/>
@@ -3038,7 +4352,96 @@
       </w:rPr>
     </w:lvl>
   </w:abstractNum>
-  <w:abstractNum w:abstractNumId="14" w15:restartNumberingAfterBreak="0">
+  <w:abstractNum w:abstractNumId="15" w15:restartNumberingAfterBreak="0">
+    <w:nsid w:val="4EC93F75"/>
+    <w:multiLevelType w:val="hybridMultilevel"/>
+    <w:tmpl w:val="A24239B6"/>
+    <w:lvl w:ilvl="0" w:tplc="08100011">
+      <w:start w:val="1"/>
+      <w:numFmt w:val="decimal"/>
+      <w:lvlText w:val="%1)"/>
+      <w:lvlJc w:val="left"/>
+      <w:pPr>
+        <w:ind w:left="720" w:hanging="360"/>
+      </w:pPr>
+      <w:rPr>
+        <w:rFonts w:hint="default"/>
+      </w:rPr>
+    </w:lvl>
+    <w:lvl w:ilvl="1" w:tplc="08100019" w:tentative="1">
+      <w:start w:val="1"/>
+      <w:numFmt w:val="lowerLetter"/>
+      <w:lvlText w:val="%2."/>
+      <w:lvlJc w:val="left"/>
+      <w:pPr>
+        <w:ind w:left="1440" w:hanging="360"/>
+      </w:pPr>
+    </w:lvl>
+    <w:lvl w:ilvl="2" w:tplc="0810001B" w:tentative="1">
+      <w:start w:val="1"/>
+      <w:numFmt w:val="lowerRoman"/>
+      <w:lvlText w:val="%3."/>
+      <w:lvlJc w:val="right"/>
+      <w:pPr>
+        <w:ind w:left="2160" w:hanging="180"/>
+      </w:pPr>
+    </w:lvl>
+    <w:lvl w:ilvl="3" w:tplc="0810000F" w:tentative="1">
+      <w:start w:val="1"/>
+      <w:numFmt w:val="decimal"/>
+      <w:lvlText w:val="%4."/>
+      <w:lvlJc w:val="left"/>
+      <w:pPr>
+        <w:ind w:left="2880" w:hanging="360"/>
+      </w:pPr>
+    </w:lvl>
+    <w:lvl w:ilvl="4" w:tplc="08100019" w:tentative="1">
+      <w:start w:val="1"/>
+      <w:numFmt w:val="lowerLetter"/>
+      <w:lvlText w:val="%5."/>
+      <w:lvlJc w:val="left"/>
+      <w:pPr>
+        <w:ind w:left="3600" w:hanging="360"/>
+      </w:pPr>
+    </w:lvl>
+    <w:lvl w:ilvl="5" w:tplc="0810001B" w:tentative="1">
+      <w:start w:val="1"/>
+      <w:numFmt w:val="lowerRoman"/>
+      <w:lvlText w:val="%6."/>
+      <w:lvlJc w:val="right"/>
+      <w:pPr>
+        <w:ind w:left="4320" w:hanging="180"/>
+      </w:pPr>
+    </w:lvl>
+    <w:lvl w:ilvl="6" w:tplc="0810000F" w:tentative="1">
+      <w:start w:val="1"/>
+      <w:numFmt w:val="decimal"/>
+      <w:lvlText w:val="%7."/>
+      <w:lvlJc w:val="left"/>
+      <w:pPr>
+        <w:ind w:left="5040" w:hanging="360"/>
+      </w:pPr>
+    </w:lvl>
+    <w:lvl w:ilvl="7" w:tplc="08100019" w:tentative="1">
+      <w:start w:val="1"/>
+      <w:numFmt w:val="lowerLetter"/>
+      <w:lvlText w:val="%8."/>
+      <w:lvlJc w:val="left"/>
+      <w:pPr>
+        <w:ind w:left="5760" w:hanging="360"/>
+      </w:pPr>
+    </w:lvl>
+    <w:lvl w:ilvl="8" w:tplc="0810001B" w:tentative="1">
+      <w:start w:val="1"/>
+      <w:numFmt w:val="lowerRoman"/>
+      <w:lvlText w:val="%9."/>
+      <w:lvlJc w:val="right"/>
+      <w:pPr>
+        <w:ind w:left="6480" w:hanging="180"/>
+      </w:pPr>
+    </w:lvl>
+  </w:abstractNum>
+  <w:abstractNum w:abstractNumId="16" w15:restartNumberingAfterBreak="0">
     <w:nsid w:val="5A3606D5"/>
     <w:multiLevelType w:val="hybridMultilevel"/>
     <w:tmpl w:val="91805626"/>
@@ -3151,7 +4554,7 @@
       </w:rPr>
     </w:lvl>
   </w:abstractNum>
-  <w:abstractNum w:abstractNumId="15" w15:restartNumberingAfterBreak="0">
+  <w:abstractNum w:abstractNumId="17" w15:restartNumberingAfterBreak="0">
     <w:nsid w:val="61C87B25"/>
     <w:multiLevelType w:val="hybridMultilevel"/>
     <w:tmpl w:val="6FA21976"/>
@@ -3264,7 +4667,7 @@
       </w:rPr>
     </w:lvl>
   </w:abstractNum>
-  <w:abstractNum w:abstractNumId="16" w15:restartNumberingAfterBreak="0">
+  <w:abstractNum w:abstractNumId="18" w15:restartNumberingAfterBreak="0">
     <w:nsid w:val="621D43F7"/>
     <w:multiLevelType w:val="hybridMultilevel"/>
     <w:tmpl w:val="E1BA4850"/>
@@ -3377,7 +4780,96 @@
       </w:rPr>
     </w:lvl>
   </w:abstractNum>
-  <w:abstractNum w:abstractNumId="17" w15:restartNumberingAfterBreak="0">
+  <w:abstractNum w:abstractNumId="19" w15:restartNumberingAfterBreak="0">
+    <w:nsid w:val="62C27A29"/>
+    <w:multiLevelType w:val="hybridMultilevel"/>
+    <w:tmpl w:val="5A4A1FDC"/>
+    <w:lvl w:ilvl="0" w:tplc="08100011">
+      <w:start w:val="1"/>
+      <w:numFmt w:val="decimal"/>
+      <w:lvlText w:val="%1)"/>
+      <w:lvlJc w:val="left"/>
+      <w:pPr>
+        <w:ind w:left="720" w:hanging="360"/>
+      </w:pPr>
+      <w:rPr>
+        <w:rFonts w:hint="default"/>
+      </w:rPr>
+    </w:lvl>
+    <w:lvl w:ilvl="1" w:tplc="08100019" w:tentative="1">
+      <w:start w:val="1"/>
+      <w:numFmt w:val="lowerLetter"/>
+      <w:lvlText w:val="%2."/>
+      <w:lvlJc w:val="left"/>
+      <w:pPr>
+        <w:ind w:left="1440" w:hanging="360"/>
+      </w:pPr>
+    </w:lvl>
+    <w:lvl w:ilvl="2" w:tplc="0810001B" w:tentative="1">
+      <w:start w:val="1"/>
+      <w:numFmt w:val="lowerRoman"/>
+      <w:lvlText w:val="%3."/>
+      <w:lvlJc w:val="right"/>
+      <w:pPr>
+        <w:ind w:left="2160" w:hanging="180"/>
+      </w:pPr>
+    </w:lvl>
+    <w:lvl w:ilvl="3" w:tplc="0810000F" w:tentative="1">
+      <w:start w:val="1"/>
+      <w:numFmt w:val="decimal"/>
+      <w:lvlText w:val="%4."/>
+      <w:lvlJc w:val="left"/>
+      <w:pPr>
+        <w:ind w:left="2880" w:hanging="360"/>
+      </w:pPr>
+    </w:lvl>
+    <w:lvl w:ilvl="4" w:tplc="08100019" w:tentative="1">
+      <w:start w:val="1"/>
+      <w:numFmt w:val="lowerLetter"/>
+      <w:lvlText w:val="%5."/>
+      <w:lvlJc w:val="left"/>
+      <w:pPr>
+        <w:ind w:left="3600" w:hanging="360"/>
+      </w:pPr>
+    </w:lvl>
+    <w:lvl w:ilvl="5" w:tplc="0810001B" w:tentative="1">
+      <w:start w:val="1"/>
+      <w:numFmt w:val="lowerRoman"/>
+      <w:lvlText w:val="%6."/>
+      <w:lvlJc w:val="right"/>
+      <w:pPr>
+        <w:ind w:left="4320" w:hanging="180"/>
+      </w:pPr>
+    </w:lvl>
+    <w:lvl w:ilvl="6" w:tplc="0810000F" w:tentative="1">
+      <w:start w:val="1"/>
+      <w:numFmt w:val="decimal"/>
+      <w:lvlText w:val="%7."/>
+      <w:lvlJc w:val="left"/>
+      <w:pPr>
+        <w:ind w:left="5040" w:hanging="360"/>
+      </w:pPr>
+    </w:lvl>
+    <w:lvl w:ilvl="7" w:tplc="08100019" w:tentative="1">
+      <w:start w:val="1"/>
+      <w:numFmt w:val="lowerLetter"/>
+      <w:lvlText w:val="%8."/>
+      <w:lvlJc w:val="left"/>
+      <w:pPr>
+        <w:ind w:left="5760" w:hanging="360"/>
+      </w:pPr>
+    </w:lvl>
+    <w:lvl w:ilvl="8" w:tplc="0810001B" w:tentative="1">
+      <w:start w:val="1"/>
+      <w:numFmt w:val="lowerRoman"/>
+      <w:lvlText w:val="%9."/>
+      <w:lvlJc w:val="right"/>
+      <w:pPr>
+        <w:ind w:left="6480" w:hanging="180"/>
+      </w:pPr>
+    </w:lvl>
+  </w:abstractNum>
+  <w:abstractNum w:abstractNumId="20" w15:restartNumberingAfterBreak="0">
     <w:nsid w:val="657763C8"/>
     <w:multiLevelType w:val="hybridMultilevel"/>
     <w:tmpl w:val="94F87C5A"/>
@@ -3490,7 +4982,7 @@
       </w:rPr>
     </w:lvl>
   </w:abstractNum>
-  <w:abstractNum w:abstractNumId="18" w15:restartNumberingAfterBreak="0">
+  <w:abstractNum w:abstractNumId="21" w15:restartNumberingAfterBreak="0">
     <w:nsid w:val="6AFC21B1"/>
     <w:multiLevelType w:val="hybridMultilevel"/>
     <w:tmpl w:val="ABCC59D8"/>
@@ -3602,7 +5094,185 @@
       </w:rPr>
     </w:lvl>
   </w:abstractNum>
-  <w:abstractNum w:abstractNumId="19" w15:restartNumberingAfterBreak="0">
+  <w:abstractNum w:abstractNumId="22" w15:restartNumberingAfterBreak="0">
+    <w:nsid w:val="6FA971DC"/>
+    <w:multiLevelType w:val="hybridMultilevel"/>
+    <w:tmpl w:val="097A0A14"/>
+    <w:lvl w:ilvl="0" w:tplc="FFFFFFFF">
+      <w:start w:val="1"/>
+      <w:numFmt w:val="decimal"/>
+      <w:lvlText w:val="%1)"/>
+      <w:lvlJc w:val="left"/>
+      <w:pPr>
+        <w:ind w:left="720" w:hanging="360"/>
+      </w:pPr>
+      <w:rPr>
+        <w:rFonts w:hint="default"/>
+      </w:rPr>
+    </w:lvl>
+    <w:lvl w:ilvl="1" w:tplc="FFFFFFFF" w:tentative="1">
+      <w:start w:val="1"/>
+      <w:numFmt w:val="lowerLetter"/>
+      <w:lvlText w:val="%2."/>
+      <w:lvlJc w:val="left"/>
+      <w:pPr>
+        <w:ind w:left="1440" w:hanging="360"/>
+      </w:pPr>
+    </w:lvl>
+    <w:lvl w:ilvl="2" w:tplc="FFFFFFFF" w:tentative="1">
+      <w:start w:val="1"/>
+      <w:numFmt w:val="lowerRoman"/>
+      <w:lvlText w:val="%3."/>
+      <w:lvlJc w:val="right"/>
+      <w:pPr>
+        <w:ind w:left="2160" w:hanging="180"/>
+      </w:pPr>
+    </w:lvl>
+    <w:lvl w:ilvl="3" w:tplc="FFFFFFFF" w:tentative="1">
+      <w:start w:val="1"/>
+      <w:numFmt w:val="decimal"/>
+      <w:lvlText w:val="%4."/>
+      <w:lvlJc w:val="left"/>
+      <w:pPr>
+        <w:ind w:left="2880" w:hanging="360"/>
+      </w:pPr>
+    </w:lvl>
+    <w:lvl w:ilvl="4" w:tplc="FFFFFFFF" w:tentative="1">
+      <w:start w:val="1"/>
+      <w:numFmt w:val="lowerLetter"/>
+      <w:lvlText w:val="%5."/>
+      <w:lvlJc w:val="left"/>
+      <w:pPr>
+        <w:ind w:left="3600" w:hanging="360"/>
+      </w:pPr>
+    </w:lvl>
+    <w:lvl w:ilvl="5" w:tplc="FFFFFFFF" w:tentative="1">
+      <w:start w:val="1"/>
+      <w:numFmt w:val="lowerRoman"/>
+      <w:lvlText w:val="%6."/>
+      <w:lvlJc w:val="right"/>
+      <w:pPr>
+        <w:ind w:left="4320" w:hanging="180"/>
+      </w:pPr>
+    </w:lvl>
+    <w:lvl w:ilvl="6" w:tplc="FFFFFFFF" w:tentative="1">
+      <w:start w:val="1"/>
+      <w:numFmt w:val="decimal"/>
+      <w:lvlText w:val="%7."/>
+      <w:lvlJc w:val="left"/>
+      <w:pPr>
+        <w:ind w:left="5040" w:hanging="360"/>
+      </w:pPr>
+    </w:lvl>
+    <w:lvl w:ilvl="7" w:tplc="FFFFFFFF" w:tentative="1">
+      <w:start w:val="1"/>
+      <w:numFmt w:val="lowerLetter"/>
+      <w:lvlText w:val="%8."/>
+      <w:lvlJc w:val="left"/>
+      <w:pPr>
+        <w:ind w:left="5760" w:hanging="360"/>
+      </w:pPr>
+    </w:lvl>
+    <w:lvl w:ilvl="8" w:tplc="FFFFFFFF" w:tentative="1">
+      <w:start w:val="1"/>
+      <w:numFmt w:val="lowerRoman"/>
+      <w:lvlText w:val="%9."/>
+      <w:lvlJc w:val="right"/>
+      <w:pPr>
+        <w:ind w:left="6480" w:hanging="180"/>
+      </w:pPr>
+    </w:lvl>
+  </w:abstractNum>
+  <w:abstractNum w:abstractNumId="23" w15:restartNumberingAfterBreak="0">
+    <w:nsid w:val="7038739E"/>
+    <w:multiLevelType w:val="hybridMultilevel"/>
+    <w:tmpl w:val="097A0A14"/>
+    <w:lvl w:ilvl="0" w:tplc="08100011">
+      <w:start w:val="1"/>
+      <w:numFmt w:val="decimal"/>
+      <w:lvlText w:val="%1)"/>
+      <w:lvlJc w:val="left"/>
+      <w:pPr>
+        <w:ind w:left="720" w:hanging="360"/>
+      </w:pPr>
+      <w:rPr>
+        <w:rFonts w:hint="default"/>
+      </w:rPr>
+    </w:lvl>
+    <w:lvl w:ilvl="1" w:tplc="08100019" w:tentative="1">
+      <w:start w:val="1"/>
+      <w:numFmt w:val="lowerLetter"/>
+      <w:lvlText w:val="%2."/>
+      <w:lvlJc w:val="left"/>
+      <w:pPr>
+        <w:ind w:left="1440" w:hanging="360"/>
+      </w:pPr>
+    </w:lvl>
+    <w:lvl w:ilvl="2" w:tplc="0810001B" w:tentative="1">
+      <w:start w:val="1"/>
+      <w:numFmt w:val="lowerRoman"/>
+      <w:lvlText w:val="%3."/>
+      <w:lvlJc w:val="right"/>
+      <w:pPr>
+        <w:ind w:left="2160" w:hanging="180"/>
+      </w:pPr>
+    </w:lvl>
+    <w:lvl w:ilvl="3" w:tplc="0810000F" w:tentative="1">
+      <w:start w:val="1"/>
+      <w:numFmt w:val="decimal"/>
+      <w:lvlText w:val="%4."/>
+      <w:lvlJc w:val="left"/>
+      <w:pPr>
+        <w:ind w:left="2880" w:hanging="360"/>
+      </w:pPr>
+    </w:lvl>
+    <w:lvl w:ilvl="4" w:tplc="08100019" w:tentative="1">
+      <w:start w:val="1"/>
+      <w:numFmt w:val="lowerLetter"/>
+      <w:lvlText w:val="%5."/>
+      <w:lvlJc w:val="left"/>
+      <w:pPr>
+        <w:ind w:left="3600" w:hanging="360"/>
+      </w:pPr>
+    </w:lvl>
+    <w:lvl w:ilvl="5" w:tplc="0810001B" w:tentative="1">
+      <w:start w:val="1"/>
+      <w:numFmt w:val="lowerRoman"/>
+      <w:lvlText w:val="%6."/>
+      <w:lvlJc w:val="right"/>
+      <w:pPr>
+        <w:ind w:left="4320" w:hanging="180"/>
+      </w:pPr>
+    </w:lvl>
+    <w:lvl w:ilvl="6" w:tplc="0810000F" w:tentative="1">
+      <w:start w:val="1"/>
+      <w:numFmt w:val="decimal"/>
+      <w:lvlText w:val="%7."/>
+      <w:lvlJc w:val="left"/>
+      <w:pPr>
+        <w:ind w:left="5040" w:hanging="360"/>
+      </w:pPr>
+    </w:lvl>
+    <w:lvl w:ilvl="7" w:tplc="08100019" w:tentative="1">
+      <w:start w:val="1"/>
+      <w:numFmt w:val="lowerLetter"/>
+      <w:lvlText w:val="%8."/>
+      <w:lvlJc w:val="left"/>
+      <w:pPr>
+        <w:ind w:left="5760" w:hanging="360"/>
+      </w:pPr>
+    </w:lvl>
+    <w:lvl w:ilvl="8" w:tplc="0810001B" w:tentative="1">
+      <w:start w:val="1"/>
+      <w:numFmt w:val="lowerRoman"/>
+      <w:lvlText w:val="%9."/>
+      <w:lvlJc w:val="right"/>
+      <w:pPr>
+        <w:ind w:left="6480" w:hanging="180"/>
+      </w:pPr>
+    </w:lvl>
+  </w:abstractNum>
+  <w:abstractNum w:abstractNumId="24" w15:restartNumberingAfterBreak="0">
     <w:nsid w:val="74DB59D8"/>
     <w:multiLevelType w:val="hybridMultilevel"/>
     <w:tmpl w:val="E334E25C"/>
@@ -3715,7 +5385,7 @@
       </w:rPr>
     </w:lvl>
   </w:abstractNum>
-  <w:abstractNum w:abstractNumId="20" w15:restartNumberingAfterBreak="0">
+  <w:abstractNum w:abstractNumId="25" w15:restartNumberingAfterBreak="0">
     <w:nsid w:val="7DC25969"/>
     <w:multiLevelType w:val="hybridMultilevel"/>
     <w:tmpl w:val="49A4B118"/>
@@ -3805,67 +5475,82 @@
     </w:lvl>
   </w:abstractNum>
   <w:num w:numId="1" w16cid:durableId="1957447704">
-    <w:abstractNumId w:val="15"/>
+    <w:abstractNumId w:val="17"/>
   </w:num>
   <w:num w:numId="2" w16cid:durableId="59527469">
-    <w:abstractNumId w:val="13"/>
+    <w:abstractNumId w:val="14"/>
   </w:num>
   <w:num w:numId="3" w16cid:durableId="1416709535">
-    <w:abstractNumId w:val="16"/>
+    <w:abstractNumId w:val="18"/>
   </w:num>
   <w:num w:numId="4" w16cid:durableId="1610893008">
-    <w:abstractNumId w:val="5"/>
+    <w:abstractNumId w:val="6"/>
   </w:num>
   <w:num w:numId="5" w16cid:durableId="1295134469">
-    <w:abstractNumId w:val="19"/>
+    <w:abstractNumId w:val="24"/>
   </w:num>
   <w:num w:numId="6" w16cid:durableId="534275369">
     <w:abstractNumId w:val="2"/>
   </w:num>
   <w:num w:numId="7" w16cid:durableId="1583644609">
-    <w:abstractNumId w:val="17"/>
+    <w:abstractNumId w:val="20"/>
   </w:num>
   <w:num w:numId="8" w16cid:durableId="458959633">
+    <w:abstractNumId w:val="10"/>
+  </w:num>
+  <w:num w:numId="9" w16cid:durableId="2084061915">
+    <w:abstractNumId w:val="7"/>
+  </w:num>
+  <w:num w:numId="10" w16cid:durableId="513956138">
     <w:abstractNumId w:val="9"/>
   </w:num>
-  <w:num w:numId="9" w16cid:durableId="2084061915">
-    <w:abstractNumId w:val="6"/>
-  </w:num>
-  <w:num w:numId="10" w16cid:durableId="513956138">
-    <w:abstractNumId w:val="8"/>
-  </w:num>
   <w:num w:numId="11" w16cid:durableId="1546671389">
-    <w:abstractNumId w:val="14"/>
+    <w:abstractNumId w:val="16"/>
   </w:num>
   <w:num w:numId="12" w16cid:durableId="402920289">
     <w:abstractNumId w:val="1"/>
   </w:num>
   <w:num w:numId="13" w16cid:durableId="1107234592">
-    <w:abstractNumId w:val="4"/>
+    <w:abstractNumId w:val="5"/>
   </w:num>
   <w:num w:numId="14" w16cid:durableId="1864903367">
+    <w:abstractNumId w:val="12"/>
+  </w:num>
+  <w:num w:numId="15" w16cid:durableId="707147569">
+    <w:abstractNumId w:val="8"/>
+  </w:num>
+  <w:num w:numId="16" w16cid:durableId="623736467">
+    <w:abstractNumId w:val="13"/>
+  </w:num>
+  <w:num w:numId="17" w16cid:durableId="731926938">
+    <w:abstractNumId w:val="25"/>
+  </w:num>
+  <w:num w:numId="18" w16cid:durableId="1601529823">
     <w:abstractNumId w:val="11"/>
   </w:num>
-  <w:num w:numId="15" w16cid:durableId="707147569">
-    <w:abstractNumId w:val="7"/>
-  </w:num>
-  <w:num w:numId="16" w16cid:durableId="623736467">
-    <w:abstractNumId w:val="12"/>
-  </w:num>
-  <w:num w:numId="17" w16cid:durableId="731926938">
-    <w:abstractNumId w:val="20"/>
-  </w:num>
-  <w:num w:numId="18" w16cid:durableId="1601529823">
-    <w:abstractNumId w:val="10"/>
-  </w:num>
   <w:num w:numId="19" w16cid:durableId="1571695026">
-    <w:abstractNumId w:val="18"/>
+    <w:abstractNumId w:val="21"/>
   </w:num>
   <w:num w:numId="20" w16cid:durableId="1652908612">
-    <w:abstractNumId w:val="3"/>
+    <w:abstractNumId w:val="4"/>
   </w:num>
   <w:num w:numId="21" w16cid:durableId="1942452452">
     <w:abstractNumId w:val="0"/>
+  </w:num>
+  <w:num w:numId="22" w16cid:durableId="825125332">
+    <w:abstractNumId w:val="19"/>
+  </w:num>
+  <w:num w:numId="23" w16cid:durableId="1587955983">
+    <w:abstractNumId w:val="23"/>
+  </w:num>
+  <w:num w:numId="24" w16cid:durableId="598878319">
+    <w:abstractNumId w:val="3"/>
+  </w:num>
+  <w:num w:numId="25" w16cid:durableId="1193154563">
+    <w:abstractNumId w:val="15"/>
+  </w:num>
+  <w:num w:numId="26" w16cid:durableId="1386684259">
+    <w:abstractNumId w:val="22"/>
   </w:num>
 </w:numbering>
 </file>
@@ -4908,6 +6593,7 @@
     <w:rsid w:val="007E2877"/>
     <w:rsid w:val="008073A0"/>
     <w:rsid w:val="00842400"/>
+    <w:rsid w:val="008544E8"/>
     <w:rsid w:val="00866671"/>
     <w:rsid w:val="00886235"/>
     <w:rsid w:val="008A6626"/>
@@ -4927,6 +6613,7 @@
     <w:rsid w:val="00A139A6"/>
     <w:rsid w:val="00A1514F"/>
     <w:rsid w:val="00A352DF"/>
+    <w:rsid w:val="00A56FFB"/>
     <w:rsid w:val="00A672EE"/>
     <w:rsid w:val="00A92C0F"/>
     <w:rsid w:val="00A948D8"/>

</xml_diff>